<commit_message>
Finished/tested load from file fcn
</commit_message>
<xml_diff>
--- a/CS122/PAs/CptS_122_PA2_commented.docx
+++ b/CS122/PAs/CptS_122_PA2_commented.docx
@@ -227,15 +227,7 @@
           <w:sz w:val="27"/>
           <w:szCs w:val="27"/>
         </w:rPr>
-        <w:t>Preserve the sacred teachings (store your game library)</w:t>
-      </w:r>
-      <w:r>
-        <w:rPr>
-          <w:rFonts w:eastAsia="Malgun Gothic" w:cs="Segoe UI" w:ascii="Candara" w:hAnsi="Candara"/>
-          <w:sz w:val="27"/>
-          <w:szCs w:val="27"/>
-        </w:rPr>
-        <w:t xml:space="preserve"> (*)</w:t>
+        <w:t>Preserve the sacred teachings (store your game library) (*)</w:t>
       </w:r>
     </w:p>
     <w:p>
@@ -254,15 +246,7 @@
           <w:sz w:val="27"/>
           <w:szCs w:val="27"/>
         </w:rPr>
-        <w:t>Unveil the forgotten records (display the games in your library)</w:t>
-      </w:r>
-      <w:r>
-        <w:rPr>
-          <w:rFonts w:eastAsia="Malgun Gothic" w:cs="Segoe UI" w:ascii="Candara" w:hAnsi="Candara"/>
-          <w:sz w:val="27"/>
-          <w:szCs w:val="27"/>
-        </w:rPr>
-        <w:t xml:space="preserve"> (*)</w:t>
+        <w:t>Unveil the forgotten records (display the games in your library) (*)</w:t>
       </w:r>
     </w:p>
     <w:p>
@@ -396,15 +380,7 @@
           <w:sz w:val="27"/>
           <w:szCs w:val="27"/>
         </w:rPr>
-        <w:t>Embark on your next quest (play a game)</w:t>
-      </w:r>
-      <w:r>
-        <w:rPr>
-          <w:rFonts w:eastAsia="Malgun Gothic" w:cs="Segoe UI" w:ascii="Candara" w:hAnsi="Candara"/>
-          <w:sz w:val="27"/>
-          <w:szCs w:val="27"/>
-        </w:rPr>
-        <w:t xml:space="preserve"> (*)</w:t>
+        <w:t>Embark on your next quest (play a game) (*)</w:t>
       </w:r>
     </w:p>
     <w:p>
@@ -446,15 +422,7 @@
           <w:sz w:val="27"/>
           <w:szCs w:val="27"/>
         </w:rPr>
-        <w:t>Retire to your chambers (exit the game library manager)</w:t>
-      </w:r>
-      <w:r>
-        <w:rPr>
-          <w:rFonts w:eastAsia="Malgun Gothic" w:cs="Segoe UI" w:ascii="Candara" w:hAnsi="Candara"/>
-          <w:sz w:val="27"/>
-          <w:szCs w:val="27"/>
-        </w:rPr>
-        <w:t xml:space="preserve"> (*)</w:t>
+        <w:t>Retire to your chambers (exit the game library manager) (*)</w:t>
       </w:r>
     </w:p>
     <w:p>
@@ -938,11 +906,7 @@
       <w:pPr>
         <w:pStyle w:val="Normal"/>
         <w:spacing w:lineRule="auto" w:line="288"/>
-        <w:rPr>
-          <w:rFonts w:ascii="Candara" w:hAnsi="Candara" w:eastAsia="Malgun Gothic" w:cs="Segoe UI"/>
-          <w:sz w:val="27"/>
-          <w:szCs w:val="27"/>
-        </w:rPr>
+        <w:rPr/>
       </w:pPr>
       <w:r>
         <w:rPr>
@@ -962,6 +926,54 @@
           <w:szCs w:val="27"/>
         </w:rPr>
         <w:t>To correct a mistake (or change one’s mind) and rewrite the stone tablets (modify a game), Sastruga must first allow the player to find a game in the list by the developer/publisher. If there are multiple games with the same developer/publisher in the list, Sastruga must prompt the player for which one to edit. The player may edit any/all of the information for the game. Aren’t you glad you don’t have to rewrite the stone tablets by hand?</w:t>
+      </w:r>
+    </w:p>
+    <w:p>
+      <w:pPr>
+        <w:pStyle w:val="Normal"/>
+        <w:spacing w:lineRule="auto" w:line="288"/>
+        <w:rPr/>
+      </w:pPr>
+      <w:r>
+        <w:rPr>
+          <w:rFonts w:eastAsia="Malgun Gothic" w:cs="Segoe UI" w:ascii="Candara" w:hAnsi="Candara"/>
+          <w:sz w:val="27"/>
+          <w:szCs w:val="27"/>
+        </w:rPr>
+        <w:tab/>
+        <w:t>Can mess with any fields, create a menu</w:t>
+      </w:r>
+    </w:p>
+    <w:p>
+      <w:pPr>
+        <w:pStyle w:val="Normal"/>
+        <w:spacing w:lineRule="auto" w:line="288"/>
+        <w:rPr/>
+      </w:pPr>
+      <w:r>
+        <w:rPr>
+          <w:rFonts w:eastAsia="Malgun Gothic" w:cs="Segoe UI" w:ascii="Candara" w:hAnsi="Candara"/>
+          <w:sz w:val="27"/>
+          <w:szCs w:val="27"/>
+        </w:rPr>
+        <w:tab/>
+        <w:t>If removing last genre from list, warn user and abort</w:t>
+      </w:r>
+    </w:p>
+    <w:p>
+      <w:pPr>
+        <w:pStyle w:val="Normal"/>
+        <w:spacing w:lineRule="auto" w:line="288"/>
+        <w:rPr/>
+      </w:pPr>
+      <w:r>
+        <w:rPr>
+          <w:rFonts w:eastAsia="Malgun Gothic" w:cs="Segoe UI" w:ascii="Candara" w:hAnsi="Candara"/>
+          <w:sz w:val="27"/>
+          <w:szCs w:val="27"/>
+        </w:rPr>
+        <w:tab/>
+        <w:t>Check that rating is between 1-6</w:t>
       </w:r>
     </w:p>
     <w:p>
@@ -1621,6 +1633,8 @@
       </w:pPr>
       <w:rPr>
         <w:rFonts w:ascii="Wingdings" w:hAnsi="Wingdings" w:cs="Wingdings" w:hint="default"/>
+        <w:sz w:val="27"/>
+        <w:rFonts w:cs="Wingdings"/>
       </w:rPr>
     </w:lvl>
     <w:lvl w:ilvl="1">
@@ -1646,6 +1660,7 @@
       </w:pPr>
       <w:rPr>
         <w:rFonts w:ascii="Wingdings" w:hAnsi="Wingdings" w:cs="Wingdings" w:hint="default"/>
+        <w:rFonts w:cs="Wingdings"/>
       </w:rPr>
     </w:lvl>
     <w:lvl w:ilvl="3">
@@ -1658,6 +1673,7 @@
       </w:pPr>
       <w:rPr>
         <w:rFonts w:ascii="Symbol" w:hAnsi="Symbol" w:cs="Symbol" w:hint="default"/>
+        <w:rFonts w:cs="Symbol"/>
       </w:rPr>
     </w:lvl>
     <w:lvl w:ilvl="4">
@@ -1683,6 +1699,7 @@
       </w:pPr>
       <w:rPr>
         <w:rFonts w:ascii="Wingdings" w:hAnsi="Wingdings" w:cs="Wingdings" w:hint="default"/>
+        <w:rFonts w:cs="Wingdings"/>
       </w:rPr>
     </w:lvl>
     <w:lvl w:ilvl="6">
@@ -1695,6 +1712,7 @@
       </w:pPr>
       <w:rPr>
         <w:rFonts w:ascii="Symbol" w:hAnsi="Symbol" w:cs="Symbol" w:hint="default"/>
+        <w:rFonts w:cs="Symbol"/>
       </w:rPr>
     </w:lvl>
     <w:lvl w:ilvl="7">
@@ -1720,6 +1738,7 @@
       </w:pPr>
       <w:rPr>
         <w:rFonts w:ascii="Wingdings" w:hAnsi="Wingdings" w:cs="Wingdings" w:hint="default"/>
+        <w:rFonts w:cs="Wingdings"/>
       </w:rPr>
     </w:lvl>
   </w:abstractNum>
@@ -1830,7 +1849,6 @@
     <w:rPrDefault>
       <w:rPr>
         <w:rFonts w:ascii="Calibri" w:hAnsi="Calibri" w:eastAsia="Calibri" w:cs="" w:asciiTheme="minorHAnsi" w:cstheme="minorBidi" w:eastAsiaTheme="minorHAnsi" w:hAnsiTheme="minorHAnsi"/>
-        <w:sz w:val="22"/>
         <w:szCs w:val="22"/>
         <w:lang w:val="en-US" w:eastAsia="en-US" w:bidi="ar-SA"/>
       </w:rPr>
@@ -2228,7 +2246,7 @@
     </w:pPr>
     <w:rPr>
       <w:rFonts w:ascii="Calibri" w:hAnsi="Calibri" w:eastAsia="Calibri" w:cs="" w:asciiTheme="minorHAnsi" w:cstheme="minorBidi" w:eastAsiaTheme="minorHAnsi" w:hAnsiTheme="minorHAnsi"/>
-      <w:color w:val="auto"/>
+      <w:color w:val="00000A"/>
       <w:sz w:val="22"/>
       <w:szCs w:val="22"/>
       <w:lang w:val="en-US" w:eastAsia="en-US" w:bidi="ar-SA"/>
@@ -2261,6 +2279,70 @@
     <w:qFormat/>
     <w:rPr>
       <w:rFonts w:cs="Courier New"/>
+    </w:rPr>
+  </w:style>
+  <w:style w:type="character" w:styleId="ListLabel4">
+    <w:name w:val="ListLabel 4"/>
+    <w:qFormat/>
+    <w:rPr>
+      <w:rFonts w:ascii="Candara" w:hAnsi="Candara" w:cs="Wingdings"/>
+      <w:sz w:val="27"/>
+    </w:rPr>
+  </w:style>
+  <w:style w:type="character" w:styleId="ListLabel5">
+    <w:name w:val="ListLabel 5"/>
+    <w:qFormat/>
+    <w:rPr>
+      <w:rFonts w:cs="Courier New"/>
+    </w:rPr>
+  </w:style>
+  <w:style w:type="character" w:styleId="ListLabel6">
+    <w:name w:val="ListLabel 6"/>
+    <w:qFormat/>
+    <w:rPr>
+      <w:rFonts w:cs="Wingdings"/>
+    </w:rPr>
+  </w:style>
+  <w:style w:type="character" w:styleId="ListLabel7">
+    <w:name w:val="ListLabel 7"/>
+    <w:qFormat/>
+    <w:rPr>
+      <w:rFonts w:cs="Symbol"/>
+    </w:rPr>
+  </w:style>
+  <w:style w:type="character" w:styleId="ListLabel8">
+    <w:name w:val="ListLabel 8"/>
+    <w:qFormat/>
+    <w:rPr>
+      <w:rFonts w:cs="Courier New"/>
+    </w:rPr>
+  </w:style>
+  <w:style w:type="character" w:styleId="ListLabel9">
+    <w:name w:val="ListLabel 9"/>
+    <w:qFormat/>
+    <w:rPr>
+      <w:rFonts w:cs="Wingdings"/>
+    </w:rPr>
+  </w:style>
+  <w:style w:type="character" w:styleId="ListLabel10">
+    <w:name w:val="ListLabel 10"/>
+    <w:qFormat/>
+    <w:rPr>
+      <w:rFonts w:cs="Symbol"/>
+    </w:rPr>
+  </w:style>
+  <w:style w:type="character" w:styleId="ListLabel11">
+    <w:name w:val="ListLabel 11"/>
+    <w:qFormat/>
+    <w:rPr>
+      <w:rFonts w:cs="Courier New"/>
+    </w:rPr>
+  </w:style>
+  <w:style w:type="character" w:styleId="ListLabel12">
+    <w:name w:val="ListLabel 12"/>
+    <w:qFormat/>
+    <w:rPr>
+      <w:rFonts w:cs="Wingdings"/>
     </w:rPr>
   </w:style>
   <w:style w:type="paragraph" w:styleId="Heading">

</xml_diff>

<commit_message>
Progress on PA2; Part 1 complete, Part 2 80%
</commit_message>
<xml_diff>
--- a/CS122/PAs/CptS_122_PA2_commented.docx
+++ b/CS122/PAs/CptS_122_PA2_commented.docx
@@ -173,11 +173,14 @@
           <w:numId w:val="1"/>
         </w:numPr>
         <w:spacing w:lineRule="auto" w:line="288"/>
-        <w:rPr/>
-      </w:pPr>
-      <w:r>
-        <w:rPr>
-          <w:rFonts w:eastAsia="Malgun Gothic" w:cs="Segoe UI" w:ascii="Candara" w:hAnsi="Candara"/>
+        <w:rPr>
+          <w:strike/>
+        </w:rPr>
+      </w:pPr>
+      <w:r>
+        <w:rPr>
+          <w:rFonts w:eastAsia="Malgun Gothic" w:cs="Segoe UI" w:ascii="Candara" w:hAnsi="Candara"/>
+          <w:strike/>
           <w:sz w:val="27"/>
           <w:szCs w:val="27"/>
         </w:rPr>
@@ -194,7 +197,7 @@
         </w:numPr>
         <w:bidi w:val="0"/>
         <w:spacing w:lineRule="auto" w:line="288" w:before="0" w:after="160"/>
-        <w:ind w:left="6120" w:right="0" w:hanging="0"/>
+        <w:ind w:left="720" w:right="0" w:hanging="0"/>
         <w:contextualSpacing/>
         <w:jc w:val="left"/>
         <w:rPr>
@@ -204,6 +207,7 @@
       <w:r>
         <w:rPr>
           <w:rFonts w:eastAsia="Malgun Gothic" w:cs="Segoe UI" w:ascii="Candara" w:hAnsi="Candara"/>
+          <w:strike/>
           <w:sz w:val="27"/>
           <w:szCs w:val="27"/>
           <w:highlight w:val="yellow"/>
@@ -219,11 +223,14 @@
           <w:numId w:val="1"/>
         </w:numPr>
         <w:spacing w:lineRule="auto" w:line="288"/>
-        <w:rPr/>
-      </w:pPr>
-      <w:r>
-        <w:rPr>
-          <w:rFonts w:eastAsia="Malgun Gothic" w:cs="Segoe UI" w:ascii="Candara" w:hAnsi="Candara"/>
+        <w:rPr>
+          <w:strike/>
+        </w:rPr>
+      </w:pPr>
+      <w:r>
+        <w:rPr>
+          <w:rFonts w:eastAsia="Malgun Gothic" w:cs="Segoe UI" w:ascii="Candara" w:hAnsi="Candara"/>
+          <w:strike/>
           <w:sz w:val="27"/>
           <w:szCs w:val="27"/>
         </w:rPr>
@@ -238,11 +245,14 @@
           <w:numId w:val="1"/>
         </w:numPr>
         <w:spacing w:lineRule="auto" w:line="288"/>
-        <w:rPr/>
-      </w:pPr>
-      <w:r>
-        <w:rPr>
-          <w:rFonts w:eastAsia="Malgun Gothic" w:cs="Segoe UI" w:ascii="Candara" w:hAnsi="Candara"/>
+        <w:rPr>
+          <w:strike/>
+        </w:rPr>
+      </w:pPr>
+      <w:r>
+        <w:rPr>
+          <w:rFonts w:eastAsia="Malgun Gothic" w:cs="Segoe UI" w:ascii="Candara" w:hAnsi="Candara"/>
+          <w:strike/>
           <w:sz w:val="27"/>
           <w:szCs w:val="27"/>
         </w:rPr>
@@ -266,6 +276,7 @@
       <w:r>
         <w:rPr>
           <w:rFonts w:eastAsia="Malgun Gothic" w:cs="Segoe UI" w:ascii="Candara" w:hAnsi="Candara"/>
+          <w:strike/>
           <w:sz w:val="27"/>
           <w:szCs w:val="27"/>
         </w:rPr>
@@ -304,18 +315,41 @@
         </w:numPr>
         <w:spacing w:lineRule="auto" w:line="288"/>
         <w:rPr>
-          <w:rFonts w:ascii="Candara" w:hAnsi="Candara" w:eastAsia="Malgun Gothic" w:cs="Segoe UI"/>
-          <w:sz w:val="27"/>
-          <w:szCs w:val="27"/>
-        </w:rPr>
-      </w:pPr>
-      <w:r>
-        <w:rPr>
-          <w:rFonts w:eastAsia="Malgun Gothic" w:cs="Segoe UI" w:ascii="Candara" w:hAnsi="Candara"/>
+          <w:strike/>
+        </w:rPr>
+      </w:pPr>
+      <w:r>
+        <w:rPr>
+          <w:rFonts w:eastAsia="Malgun Gothic" w:cs="Segoe UI" w:ascii="Candara" w:hAnsi="Candara"/>
+          <w:strike/>
           <w:sz w:val="27"/>
           <w:szCs w:val="27"/>
         </w:rPr>
         <w:t>Rewrite the stone tablets (modify a game)</w:t>
+      </w:r>
+    </w:p>
+    <w:p>
+      <w:pPr>
+        <w:pStyle w:val="ListParagraph"/>
+        <w:numPr>
+          <w:ilvl w:val="0"/>
+          <w:numId w:val="0"/>
+        </w:numPr>
+        <w:spacing w:lineRule="auto" w:line="288"/>
+        <w:ind w:left="1440" w:hanging="0"/>
+        <w:rPr>
+          <w:strike/>
+        </w:rPr>
+      </w:pPr>
+      <w:r>
+        <w:rPr>
+          <w:rFonts w:eastAsia="Malgun Gothic" w:cs="Segoe UI" w:ascii="Candara" w:hAnsi="Candara"/>
+          <w:strike/>
+          <w:sz w:val="27"/>
+          <w:szCs w:val="27"/>
+          <w:highlight w:val="yellow"/>
+        </w:rPr>
+        <w:t>only write unit tests for 4 (modify/add/remove genres)</w:t>
       </w:r>
     </w:p>
     <w:p>
@@ -358,6 +392,7 @@
       <w:r>
         <w:rPr>
           <w:rFonts w:eastAsia="Malgun Gothic" w:cs="Segoe UI" w:ascii="Candara" w:hAnsi="Candara"/>
+          <w:strike/>
           <w:sz w:val="27"/>
           <w:szCs w:val="27"/>
         </w:rPr>
@@ -372,11 +407,14 @@
           <w:numId w:val="1"/>
         </w:numPr>
         <w:spacing w:lineRule="auto" w:line="288"/>
-        <w:rPr/>
-      </w:pPr>
-      <w:r>
-        <w:rPr>
-          <w:rFonts w:eastAsia="Malgun Gothic" w:cs="Segoe UI" w:ascii="Candara" w:hAnsi="Candara"/>
+        <w:rPr>
+          <w:strike/>
+        </w:rPr>
+      </w:pPr>
+      <w:r>
+        <w:rPr>
+          <w:rFonts w:eastAsia="Malgun Gothic" w:cs="Segoe UI" w:ascii="Candara" w:hAnsi="Candara"/>
+          <w:strike/>
           <w:sz w:val="27"/>
           <w:szCs w:val="27"/>
         </w:rPr>
@@ -414,11 +452,14 @@
           <w:numId w:val="1"/>
         </w:numPr>
         <w:spacing w:lineRule="auto" w:line="288"/>
-        <w:rPr/>
-      </w:pPr>
-      <w:r>
-        <w:rPr>
-          <w:rFonts w:eastAsia="Malgun Gothic" w:cs="Segoe UI" w:ascii="Candara" w:hAnsi="Candara"/>
+        <w:rPr>
+          <w:strike/>
+        </w:rPr>
+      </w:pPr>
+      <w:r>
+        <w:rPr>
+          <w:rFonts w:eastAsia="Malgun Gothic" w:cs="Segoe UI" w:ascii="Candara" w:hAnsi="Candara"/>
+          <w:strike/>
           <w:sz w:val="27"/>
           <w:szCs w:val="27"/>
         </w:rPr>
@@ -459,7 +500,126 @@
           <w:sz w:val="27"/>
           <w:szCs w:val="27"/>
         </w:rPr>
-        <w:t>, you will begin with the reading, preserving, unveiling, rewriting, decreeing, embarking, and retiring. Once those are completed, move on to the second part to implement the collecting, banishing, organizing, and opening.</w:t>
+        <w:t xml:space="preserve">, you will begin with the </w:t>
+      </w:r>
+      <w:r>
+        <w:rPr>
+          <w:rFonts w:eastAsia="Malgun Gothic" w:cs="Segoe UI" w:ascii="Candara" w:hAnsi="Candara"/>
+          <w:strike/>
+          <w:sz w:val="27"/>
+          <w:szCs w:val="27"/>
+        </w:rPr>
+        <w:t>reading, preserving, unveiling</w:t>
+      </w:r>
+      <w:r>
+        <w:rPr>
+          <w:rFonts w:eastAsia="Malgun Gothic" w:cs="Segoe UI" w:ascii="Candara" w:hAnsi="Candara"/>
+          <w:sz w:val="27"/>
+          <w:szCs w:val="27"/>
+        </w:rPr>
+        <w:t xml:space="preserve">, </w:t>
+      </w:r>
+      <w:r>
+        <w:rPr>
+          <w:rFonts w:eastAsia="Malgun Gothic" w:cs="Segoe UI" w:ascii="Candara" w:hAnsi="Candara"/>
+          <w:strike/>
+          <w:sz w:val="27"/>
+          <w:szCs w:val="27"/>
+        </w:rPr>
+        <w:t>rewriting</w:t>
+      </w:r>
+      <w:r>
+        <w:rPr>
+          <w:rFonts w:eastAsia="Malgun Gothic" w:cs="Segoe UI" w:ascii="Candara" w:hAnsi="Candara"/>
+          <w:sz w:val="27"/>
+          <w:szCs w:val="27"/>
+        </w:rPr>
+        <w:t xml:space="preserve">, </w:t>
+      </w:r>
+      <w:r>
+        <w:rPr>
+          <w:rFonts w:eastAsia="Malgun Gothic" w:cs="Segoe UI" w:ascii="Candara" w:hAnsi="Candara"/>
+          <w:strike/>
+          <w:sz w:val="27"/>
+          <w:szCs w:val="27"/>
+        </w:rPr>
+        <w:t>decreeing</w:t>
+      </w:r>
+      <w:r>
+        <w:rPr>
+          <w:rFonts w:eastAsia="Malgun Gothic" w:cs="Segoe UI" w:ascii="Candara" w:hAnsi="Candara"/>
+          <w:sz w:val="27"/>
+          <w:szCs w:val="27"/>
+        </w:rPr>
+        <w:t xml:space="preserve">, </w:t>
+      </w:r>
+      <w:r>
+        <w:rPr>
+          <w:rFonts w:eastAsia="Malgun Gothic" w:cs="Segoe UI" w:ascii="Candara" w:hAnsi="Candara"/>
+          <w:strike/>
+          <w:sz w:val="27"/>
+          <w:szCs w:val="27"/>
+        </w:rPr>
+        <w:t>embarking</w:t>
+      </w:r>
+      <w:r>
+        <w:rPr>
+          <w:rFonts w:eastAsia="Malgun Gothic" w:cs="Segoe UI" w:ascii="Candara" w:hAnsi="Candara"/>
+          <w:sz w:val="27"/>
+          <w:szCs w:val="27"/>
+        </w:rPr>
+        <w:t xml:space="preserve">, and </w:t>
+      </w:r>
+      <w:r>
+        <w:rPr>
+          <w:rFonts w:eastAsia="Malgun Gothic" w:cs="Segoe UI" w:ascii="Candara" w:hAnsi="Candara"/>
+          <w:strike/>
+          <w:sz w:val="27"/>
+          <w:szCs w:val="27"/>
+        </w:rPr>
+        <w:t>retiring</w:t>
+      </w:r>
+      <w:r>
+        <w:rPr>
+          <w:rFonts w:eastAsia="Malgun Gothic" w:cs="Segoe UI" w:ascii="Candara" w:hAnsi="Candara"/>
+          <w:sz w:val="27"/>
+          <w:szCs w:val="27"/>
+        </w:rPr>
+        <w:t xml:space="preserve">. Once those are completed, move on to the second part to implement the </w:t>
+      </w:r>
+      <w:r>
+        <w:rPr>
+          <w:rFonts w:eastAsia="Malgun Gothic" w:cs="Segoe UI" w:ascii="Candara" w:hAnsi="Candara"/>
+          <w:strike/>
+          <w:sz w:val="27"/>
+          <w:szCs w:val="27"/>
+        </w:rPr>
+        <w:t>collecting</w:t>
+      </w:r>
+      <w:r>
+        <w:rPr>
+          <w:rFonts w:eastAsia="Malgun Gothic" w:cs="Segoe UI" w:ascii="Candara" w:hAnsi="Candara"/>
+          <w:sz w:val="27"/>
+          <w:szCs w:val="27"/>
+        </w:rPr>
+        <w:t xml:space="preserve">, </w:t>
+      </w:r>
+      <w:r>
+        <w:rPr>
+          <w:rFonts w:eastAsia="Malgun Gothic" w:cs="Segoe UI" w:ascii="Candara" w:hAnsi="Candara"/>
+          <w:strike/>
+          <w:sz w:val="27"/>
+          <w:szCs w:val="27"/>
+        </w:rPr>
+        <w:t>banishing</w:t>
+      </w:r>
+      <w:r>
+        <w:rPr>
+          <w:rFonts w:eastAsia="Malgun Gothic" w:cs="Segoe UI" w:ascii="Candara" w:hAnsi="Candara"/>
+          <w:sz w:val="27"/>
+          <w:szCs w:val="27"/>
+        </w:rPr>
+        <w:t>, organizing, and opening.</w:t>
       </w:r>
     </w:p>
     <w:p>
@@ -528,6 +688,7 @@
       <w:r>
         <w:rPr>
           <w:rFonts w:eastAsia="Malgun Gothic" w:cs="Segoe UI" w:ascii="Candara" w:hAnsi="Candara"/>
+          <w:strike/>
           <w:sz w:val="27"/>
           <w:szCs w:val="27"/>
         </w:rPr>
@@ -549,6 +710,7 @@
           <w:rFonts w:eastAsia="Malgun Gothic" w:cs="Segoe UI" w:ascii="Candara" w:hAnsi="Candara"/>
           <w:i/>
           <w:iCs/>
+          <w:strike/>
           <w:color w:val="00B050"/>
           <w:sz w:val="27"/>
           <w:szCs w:val="27"/>
@@ -558,6 +720,7 @@
       <w:r>
         <w:rPr>
           <w:rFonts w:eastAsia="Malgun Gothic" w:cs="Segoe UI" w:ascii="Candara" w:hAnsi="Candara"/>
+          <w:strike/>
           <w:sz w:val="27"/>
           <w:szCs w:val="27"/>
         </w:rPr>
@@ -568,6 +731,7 @@
           <w:rFonts w:eastAsia="Malgun Gothic" w:cs="Segoe UI" w:ascii="Candara" w:hAnsi="Candara"/>
           <w:i/>
           <w:iCs/>
+          <w:strike/>
           <w:sz w:val="27"/>
           <w:szCs w:val="27"/>
         </w:rPr>
@@ -576,6 +740,7 @@
       <w:r>
         <w:rPr>
           <w:rFonts w:eastAsia="Malgun Gothic" w:cs="Segoe UI" w:ascii="Candara" w:hAnsi="Candara"/>
+          <w:strike/>
           <w:sz w:val="27"/>
           <w:szCs w:val="27"/>
         </w:rPr>
@@ -584,6 +749,7 @@
       <w:r>
         <w:rPr>
           <w:rFonts w:eastAsia="Malgun Gothic" w:cs="Segoe UI" w:ascii="Candara" w:hAnsi="Candara"/>
+          <w:strike/>
           <w:sz w:val="27"/>
           <w:szCs w:val="27"/>
           <w:u w:val="single"/>
@@ -593,6 +759,7 @@
       <w:r>
         <w:rPr>
           <w:rFonts w:eastAsia="Malgun Gothic" w:cs="Segoe UI" w:ascii="Candara" w:hAnsi="Candara"/>
+          <w:strike/>
           <w:sz w:val="27"/>
           <w:szCs w:val="27"/>
         </w:rPr>
@@ -616,6 +783,7 @@
       <w:r>
         <w:rPr>
           <w:rFonts w:eastAsia="Malgun Gothic" w:cs="Segoe UI" w:ascii="Candara" w:hAnsi="Candara"/>
+          <w:strike/>
           <w:sz w:val="27"/>
           <w:szCs w:val="27"/>
         </w:rPr>
@@ -639,6 +807,7 @@
       <w:r>
         <w:rPr>
           <w:rFonts w:eastAsia="Malgun Gothic" w:cs="Segoe UI" w:ascii="Candara" w:hAnsi="Candara"/>
+          <w:strike/>
           <w:sz w:val="27"/>
           <w:szCs w:val="27"/>
         </w:rPr>
@@ -662,6 +831,7 @@
       <w:r>
         <w:rPr>
           <w:rFonts w:eastAsia="Malgun Gothic" w:cs="Segoe UI" w:ascii="Candara" w:hAnsi="Candara"/>
+          <w:strike/>
           <w:sz w:val="27"/>
           <w:szCs w:val="27"/>
         </w:rPr>
@@ -685,6 +855,7 @@
       <w:r>
         <w:rPr>
           <w:rFonts w:eastAsia="Malgun Gothic" w:cs="Segoe UI" w:ascii="Candara" w:hAnsi="Candara"/>
+          <w:strike/>
           <w:sz w:val="27"/>
           <w:szCs w:val="27"/>
         </w:rPr>
@@ -708,6 +879,7 @@
       <w:r>
         <w:rPr>
           <w:rFonts w:eastAsia="Malgun Gothic" w:cs="Segoe UI" w:ascii="Candara" w:hAnsi="Candara"/>
+          <w:strike/>
           <w:sz w:val="27"/>
           <w:szCs w:val="27"/>
         </w:rPr>
@@ -731,6 +903,7 @@
       <w:r>
         <w:rPr>
           <w:rFonts w:eastAsia="Malgun Gothic" w:cs="Segoe UI" w:ascii="Candara" w:hAnsi="Candara"/>
+          <w:strike/>
           <w:sz w:val="27"/>
           <w:szCs w:val="27"/>
         </w:rPr>
@@ -750,6 +923,7 @@
       <w:r>
         <w:rPr>
           <w:rFonts w:eastAsia="Malgun Gothic" w:cs="Segoe UI" w:ascii="Candara" w:hAnsi="Candara"/>
+          <w:strike/>
           <w:sz w:val="27"/>
           <w:szCs w:val="27"/>
         </w:rPr>
@@ -769,6 +943,7 @@
       <w:r>
         <w:rPr>
           <w:rFonts w:eastAsia="Malgun Gothic" w:cs="Segoe UI" w:ascii="Candara" w:hAnsi="Candara"/>
+          <w:strike/>
           <w:sz w:val="27"/>
           <w:szCs w:val="27"/>
         </w:rPr>
@@ -790,6 +965,7 @@
           <w:rFonts w:eastAsia="Malgun Gothic" w:cs="Segoe UI" w:ascii="Candara" w:hAnsi="Candara"/>
           <w:i/>
           <w:iCs/>
+          <w:strike/>
           <w:color w:val="00B050"/>
           <w:sz w:val="27"/>
           <w:szCs w:val="27"/>
@@ -803,6 +979,7 @@
           <w:bCs/>
           <w:i/>
           <w:iCs/>
+          <w:strike/>
           <w:color w:val="00B050"/>
           <w:sz w:val="27"/>
           <w:szCs w:val="27"/>
@@ -812,6 +989,7 @@
       <w:r>
         <w:rPr>
           <w:rFonts w:eastAsia="Malgun Gothic" w:cs="Segoe UI" w:ascii="Candara" w:hAnsi="Candara"/>
+          <w:strike/>
           <w:sz w:val="27"/>
           <w:szCs w:val="27"/>
         </w:rPr>
@@ -822,6 +1000,7 @@
           <w:rFonts w:eastAsia="Malgun Gothic" w:cs="Segoe UI" w:ascii="Candara" w:hAnsi="Candara"/>
           <w:i/>
           <w:iCs/>
+          <w:strike/>
           <w:sz w:val="27"/>
           <w:szCs w:val="27"/>
         </w:rPr>
@@ -830,6 +1009,7 @@
       <w:r>
         <w:rPr>
           <w:rFonts w:eastAsia="Malgun Gothic" w:cs="Segoe UI" w:ascii="Candara" w:hAnsi="Candara"/>
+          <w:strike/>
           <w:sz w:val="27"/>
           <w:szCs w:val="27"/>
         </w:rPr>
@@ -838,6 +1018,7 @@
       <w:r>
         <w:rPr>
           <w:rFonts w:eastAsia="Malgun Gothic" w:cs="Segoe UI" w:ascii="Candara" w:hAnsi="Candara"/>
+          <w:strike/>
           <w:sz w:val="27"/>
           <w:szCs w:val="27"/>
           <w:u w:val="single"/>
@@ -847,6 +1028,7 @@
       <w:r>
         <w:rPr>
           <w:rFonts w:eastAsia="Malgun Gothic" w:cs="Segoe UI" w:ascii="Candara" w:hAnsi="Candara"/>
+          <w:strike/>
           <w:sz w:val="27"/>
           <w:szCs w:val="27"/>
         </w:rPr>
@@ -863,6 +1045,566 @@
           <w:szCs w:val="27"/>
         </w:rPr>
       </w:pPr>
+      <w:r>
+        <w:rPr>
+          <w:rFonts w:eastAsia="Malgun Gothic" w:cs="Segoe UI" w:ascii="Candara" w:hAnsi="Candara"/>
+          <w:i/>
+          <w:iCs/>
+          <w:strike/>
+          <w:color w:val="00B050"/>
+          <w:sz w:val="27"/>
+          <w:szCs w:val="27"/>
+        </w:rPr>
+        <w:t xml:space="preserve">§ </w:t>
+      </w:r>
+      <w:r>
+        <w:rPr>
+          <w:rFonts w:eastAsia="Malgun Gothic" w:cs="Segoe UI" w:ascii="Candara" w:hAnsi="Candara"/>
+          <w:strike/>
+          <w:sz w:val="27"/>
+          <w:szCs w:val="27"/>
+        </w:rPr>
+        <w:t xml:space="preserve">If the player decides (or even more likely, if you decide) to unveil the forgotten records (display the games in your library), Sastruga will display a sub-menu asking to either 1) Unveil all the forgotten records, or 2) Unveil all forgotten records with a rating of 6, and then display the corresponding games (and </w:t>
+      </w:r>
+      <w:r>
+        <w:rPr>
+          <w:rFonts w:eastAsia="Malgun Gothic" w:cs="Segoe UI" w:ascii="Candara" w:hAnsi="Candara"/>
+          <w:b/>
+          <w:bCs/>
+          <w:strike/>
+          <w:sz w:val="27"/>
+          <w:szCs w:val="27"/>
+          <w:u w:val="single"/>
+        </w:rPr>
+        <w:t>all</w:t>
+      </w:r>
+      <w:r>
+        <w:rPr>
+          <w:rFonts w:eastAsia="Malgun Gothic" w:cs="Segoe UI" w:ascii="Candara" w:hAnsi="Candara"/>
+          <w:strike/>
+          <w:sz w:val="27"/>
+          <w:szCs w:val="27"/>
+        </w:rPr>
+        <w:t xml:space="preserve"> of their information) to the screen. For the sanity of all parties involved, please make this output legible and make it easy to distinguish one game from another! Prettiness counts! (We are talking games after all.)</w:t>
+      </w:r>
+    </w:p>
+    <w:p>
+      <w:pPr>
+        <w:pStyle w:val="Normal"/>
+        <w:spacing w:lineRule="auto" w:line="288"/>
+        <w:rPr>
+          <w:strike/>
+        </w:rPr>
+      </w:pPr>
+      <w:r>
+        <w:rPr>
+          <w:rFonts w:eastAsia="Malgun Gothic" w:cs="Segoe UI" w:ascii="Candara" w:hAnsi="Candara"/>
+          <w:i/>
+          <w:iCs/>
+          <w:strike/>
+          <w:color w:val="00B050"/>
+          <w:sz w:val="27"/>
+          <w:szCs w:val="27"/>
+        </w:rPr>
+        <w:t xml:space="preserve">§ </w:t>
+      </w:r>
+      <w:r>
+        <w:rPr>
+          <w:rFonts w:eastAsia="Malgun Gothic" w:cs="Segoe UI" w:ascii="Candara" w:hAnsi="Candara"/>
+          <w:strike/>
+          <w:sz w:val="27"/>
+          <w:szCs w:val="27"/>
+        </w:rPr>
+        <w:t xml:space="preserve">To correct a mistake (or change one’s mind) and rewrite the stone tablets (modify a game), Sastruga must first allow the player to find a game in the list by the developer/publisher. </w:t>
+      </w:r>
+    </w:p>
+    <w:p>
+      <w:pPr>
+        <w:pStyle w:val="Normal"/>
+        <w:spacing w:lineRule="auto" w:line="288"/>
+        <w:rPr>
+          <w:strike/>
+        </w:rPr>
+      </w:pPr>
+      <w:r>
+        <w:rPr>
+          <w:rFonts w:eastAsia="Malgun Gothic" w:cs="Segoe UI" w:ascii="Candara" w:hAnsi="Candara"/>
+          <w:strike/>
+          <w:sz w:val="27"/>
+          <w:szCs w:val="27"/>
+          <w:highlight w:val="yellow"/>
+        </w:rPr>
+        <w:t>assume exact match in find feature</w:t>
+      </w:r>
+    </w:p>
+    <w:p>
+      <w:pPr>
+        <w:pStyle w:val="Normal"/>
+        <w:spacing w:lineRule="auto" w:line="288"/>
+        <w:rPr>
+          <w:strike/>
+        </w:rPr>
+      </w:pPr>
+      <w:r>
+        <w:rPr>
+          <w:rFonts w:eastAsia="Calibri" w:cs="" w:cstheme="minorBidi" w:eastAsiaTheme="minorHAnsi"/>
+          <w:strike/>
+          <w:sz w:val="27"/>
+          <w:szCs w:val="27"/>
+          <w:highlight w:val="yellow"/>
+        </w:rPr>
+        <w:t>if only one game in result of search then skip the menu where the user has to pick the game</w:t>
+      </w:r>
+    </w:p>
+    <w:p>
+      <w:pPr>
+        <w:pStyle w:val="Normal"/>
+        <w:spacing w:lineRule="auto" w:line="288"/>
+        <w:rPr>
+          <w:strike/>
+        </w:rPr>
+      </w:pPr>
+      <w:r>
+        <w:rPr>
+          <w:rFonts w:eastAsia="Malgun Gothic" w:cs="Segoe UI" w:ascii="Candara" w:hAnsi="Candara"/>
+          <w:strike/>
+          <w:sz w:val="27"/>
+          <w:szCs w:val="27"/>
+        </w:rPr>
+        <w:t>If there are multiple games with the same developer/publisher in the list, Sastruga must prompt the player for which one to edit. The player may edit any/all of the information for the game. Aren’t you glad you don’t have to rewrite the stone tablets by hand?</w:t>
+      </w:r>
+    </w:p>
+    <w:p>
+      <w:pPr>
+        <w:pStyle w:val="Normal"/>
+        <w:spacing w:lineRule="auto" w:line="288"/>
+        <w:rPr>
+          <w:strike/>
+        </w:rPr>
+      </w:pPr>
+      <w:r>
+        <w:rPr>
+          <w:rFonts w:eastAsia="Malgun Gothic" w:cs="Segoe UI" w:ascii="Candara" w:hAnsi="Candara"/>
+          <w:strike/>
+          <w:sz w:val="27"/>
+          <w:szCs w:val="27"/>
+        </w:rPr>
+        <w:tab/>
+        <w:t>Can mess with any fields, create a menu</w:t>
+      </w:r>
+    </w:p>
+    <w:p>
+      <w:pPr>
+        <w:pStyle w:val="Normal"/>
+        <w:spacing w:lineRule="auto" w:line="288"/>
+        <w:rPr>
+          <w:strike/>
+        </w:rPr>
+      </w:pPr>
+      <w:r>
+        <w:rPr>
+          <w:rFonts w:eastAsia="Malgun Gothic" w:cs="Segoe UI" w:ascii="Candara" w:hAnsi="Candara"/>
+          <w:strike/>
+          <w:sz w:val="27"/>
+          <w:szCs w:val="27"/>
+        </w:rPr>
+        <w:tab/>
+        <w:t>If removing last genre from list, warn user and abort</w:t>
+      </w:r>
+    </w:p>
+    <w:p>
+      <w:pPr>
+        <w:pStyle w:val="Normal"/>
+        <w:spacing w:lineRule="auto" w:line="288"/>
+        <w:rPr>
+          <w:strike/>
+        </w:rPr>
+      </w:pPr>
+      <w:r>
+        <w:rPr>
+          <w:rFonts w:eastAsia="Malgun Gothic" w:cs="Segoe UI" w:ascii="Candara" w:hAnsi="Candara"/>
+          <w:strike/>
+          <w:sz w:val="27"/>
+          <w:szCs w:val="27"/>
+        </w:rPr>
+        <w:tab/>
+        <w:t>Check that rating is between 1-6</w:t>
+      </w:r>
+    </w:p>
+    <w:p>
+      <w:pPr>
+        <w:pStyle w:val="Normal"/>
+        <w:spacing w:lineRule="auto" w:line="288"/>
+        <w:rPr>
+          <w:strike/>
+        </w:rPr>
+      </w:pPr>
+      <w:r>
+        <w:rPr>
+          <w:rFonts w:eastAsia="Malgun Gothic" w:cs="Segoe UI" w:ascii="Candara" w:hAnsi="Candara"/>
+          <w:strike/>
+          <w:sz w:val="27"/>
+          <w:szCs w:val="27"/>
+        </w:rPr>
+        <w:t>make an array that stores pointers to games, for games that matched the criteria</w:t>
+      </w:r>
+    </w:p>
+    <w:p>
+      <w:pPr>
+        <w:pStyle w:val="Normal"/>
+        <w:spacing w:lineRule="auto" w:line="288"/>
+        <w:rPr>
+          <w:strike/>
+        </w:rPr>
+      </w:pPr>
+      <w:r>
+        <w:rPr>
+          <w:rFonts w:eastAsia="Malgun Gothic" w:cs="Segoe UI" w:ascii="Candara" w:hAnsi="Candara"/>
+          <w:i/>
+          <w:iCs/>
+          <w:strike/>
+          <w:color w:val="00B050"/>
+          <w:sz w:val="27"/>
+          <w:szCs w:val="27"/>
+        </w:rPr>
+        <w:t xml:space="preserve">§ </w:t>
+      </w:r>
+      <w:r>
+        <w:rPr>
+          <w:rFonts w:eastAsia="Malgun Gothic" w:cs="Segoe UI" w:ascii="Candara" w:hAnsi="Candara"/>
+          <w:strike/>
+          <w:sz w:val="27"/>
+          <w:szCs w:val="27"/>
+        </w:rPr>
+        <w:t>As decisions are made and one wishes to decree divine judgement (rate a game), the player must be allowed to assign a value of 1 through 6 inclusive to a game based on a 5-point scale, where 1 is terrible, 5 is excellent, and 6 is absolutely amazing. The new rating will replace the previous rating. All 5-star rating systems should include a 6</w:t>
+      </w:r>
+      <w:r>
+        <w:rPr>
+          <w:rFonts w:eastAsia="Malgun Gothic" w:cs="Segoe UI" w:ascii="Candara" w:hAnsi="Candara"/>
+          <w:strike/>
+          <w:sz w:val="27"/>
+          <w:szCs w:val="27"/>
+          <w:vertAlign w:val="superscript"/>
+        </w:rPr>
+        <w:t>th</w:t>
+      </w:r>
+      <w:r>
+        <w:rPr>
+          <w:rFonts w:eastAsia="Malgun Gothic" w:cs="Segoe UI" w:ascii="Candara" w:hAnsi="Candara"/>
+          <w:strike/>
+          <w:sz w:val="27"/>
+          <w:szCs w:val="27"/>
+        </w:rPr>
+        <w:t xml:space="preserve"> star.</w:t>
+      </w:r>
+    </w:p>
+    <w:p>
+      <w:pPr>
+        <w:pStyle w:val="Normal"/>
+        <w:spacing w:lineRule="auto" w:line="288"/>
+        <w:rPr>
+          <w:rFonts w:ascii="Calibri" w:hAnsi="Calibri" w:eastAsia="Calibri" w:cs="" w:asciiTheme="minorHAnsi" w:cstheme="minorBidi" w:eastAsiaTheme="minorHAnsi" w:hAnsiTheme="minorHAnsi"/>
+          <w:highlight w:val="yellow"/>
+        </w:rPr>
+      </w:pPr>
+      <w:r>
+        <w:rPr>
+          <w:rFonts w:eastAsia="Malgun Gothic" w:cs="Segoe UI" w:ascii="Candara" w:hAnsi="Candara"/>
+          <w:strike/>
+          <w:sz w:val="27"/>
+          <w:szCs w:val="27"/>
+          <w:highlight w:val="yellow"/>
+        </w:rPr>
+        <w:t>again, have user search by publisher and then by game</w:t>
+      </w:r>
+    </w:p>
+    <w:p>
+      <w:pPr>
+        <w:pStyle w:val="Normal"/>
+        <w:spacing w:lineRule="auto" w:line="288"/>
+        <w:rPr>
+          <w:strike/>
+        </w:rPr>
+      </w:pPr>
+      <w:r>
+        <w:rPr>
+          <w:rFonts w:eastAsia="Malgun Gothic" w:cs="Segoe UI" w:ascii="Candara" w:hAnsi="Candara"/>
+          <w:i/>
+          <w:iCs/>
+          <w:strike/>
+          <w:color w:val="00B050"/>
+          <w:sz w:val="27"/>
+          <w:szCs w:val="27"/>
+        </w:rPr>
+        <w:t xml:space="preserve">§ </w:t>
+      </w:r>
+      <w:r>
+        <w:rPr>
+          <w:rFonts w:eastAsia="Malgun Gothic" w:cs="Segoe UI" w:ascii="Candara" w:hAnsi="Candara"/>
+          <w:strike/>
+          <w:sz w:val="27"/>
+          <w:szCs w:val="27"/>
+        </w:rPr>
+        <w:t>It is time! Embark on your next quest (play a game) by prompting the player to select a game to begin with. Sastruga will display that game’s information to the screen, and then continue to display the next game in the list’s information to the screen, and the next game, etc., until the end of the list is reached. The player may choose to begin “playing” from either the beginning of the list, or from a specific game in the list based on the game title. (Yes, I know, this isn’t as fun as it originally sounds, but hey, at least you’ll always live.)</w:t>
+      </w:r>
+    </w:p>
+    <w:p>
+      <w:pPr>
+        <w:pStyle w:val="Normal"/>
+        <w:spacing w:lineRule="auto" w:line="288"/>
+        <w:rPr>
+          <w:rFonts w:ascii="Candara" w:hAnsi="Candara" w:eastAsia="Malgun Gothic" w:cs="Segoe UI"/>
+          <w:sz w:val="27"/>
+          <w:szCs w:val="27"/>
+        </w:rPr>
+      </w:pPr>
+      <w:r>
+        <w:rPr>
+          <w:rFonts w:eastAsia="Malgun Gothic" w:cs="Segoe UI" w:ascii="Candara" w:hAnsi="Candara"/>
+          <w:i/>
+          <w:iCs/>
+          <w:strike/>
+          <w:color w:val="00B050"/>
+          <w:sz w:val="27"/>
+          <w:szCs w:val="27"/>
+        </w:rPr>
+        <w:t xml:space="preserve">§ </w:t>
+      </w:r>
+      <w:r>
+        <w:rPr>
+          <w:rFonts w:eastAsia="Malgun Gothic" w:cs="Segoe UI" w:ascii="Candara" w:hAnsi="Candara"/>
+          <w:strike/>
+          <w:sz w:val="27"/>
+          <w:szCs w:val="27"/>
+        </w:rPr>
+        <w:t xml:space="preserve">Rest is important, and to allow you to retire to your chambers (exit the game library manager), Sastruga must save the most recent list to the </w:t>
+      </w:r>
+      <w:r>
+        <w:rPr>
+          <w:rFonts w:eastAsia="Malgun Gothic" w:cs="Segoe UI" w:ascii="Candara" w:hAnsi="Candara"/>
+          <w:i/>
+          <w:iCs/>
+          <w:strike/>
+          <w:sz w:val="27"/>
+          <w:szCs w:val="27"/>
+        </w:rPr>
+        <w:t>hereMightBeDragons.csv</w:t>
+      </w:r>
+      <w:r>
+        <w:rPr>
+          <w:rFonts w:eastAsia="Malgun Gothic" w:cs="Segoe UI" w:ascii="Candara" w:hAnsi="Candara"/>
+          <w:strike/>
+          <w:sz w:val="27"/>
+          <w:szCs w:val="27"/>
+        </w:rPr>
+        <w:t xml:space="preserve"> file, completely </w:t>
+      </w:r>
+      <w:r>
+        <w:rPr>
+          <w:rFonts w:eastAsia="Malgun Gothic" w:cs="Segoe UI" w:ascii="Candara" w:hAnsi="Candara"/>
+          <w:strike/>
+          <w:sz w:val="27"/>
+          <w:szCs w:val="27"/>
+          <w:u w:val="single"/>
+        </w:rPr>
+        <w:t>overwriting</w:t>
+      </w:r>
+      <w:r>
+        <w:rPr>
+          <w:rFonts w:eastAsia="Malgun Gothic" w:cs="Segoe UI" w:ascii="Candara" w:hAnsi="Candara"/>
+          <w:strike/>
+          <w:sz w:val="27"/>
+          <w:szCs w:val="27"/>
+        </w:rPr>
+        <w:t xml:space="preserve"> the previous contents of the file, before exiting the application.</w:t>
+      </w:r>
+    </w:p>
+    <w:p>
+      <w:pPr>
+        <w:pStyle w:val="Normal"/>
+        <w:spacing w:lineRule="auto" w:line="288"/>
+        <w:rPr>
+          <w:rFonts w:ascii="Candara" w:hAnsi="Candara" w:eastAsia="Malgun Gothic" w:cs="Segoe UI"/>
+          <w:sz w:val="27"/>
+          <w:szCs w:val="27"/>
+        </w:rPr>
+      </w:pPr>
+      <w:r>
+        <w:rPr>
+          <w:rFonts w:eastAsia="Malgun Gothic" w:cs="Segoe UI" w:ascii="Candara" w:hAnsi="Candara"/>
+          <w:sz w:val="27"/>
+          <w:szCs w:val="27"/>
+        </w:rPr>
+      </w:r>
+    </w:p>
+    <w:p>
+      <w:pPr>
+        <w:pStyle w:val="Normal"/>
+        <w:spacing w:lineRule="auto" w:line="288"/>
+        <w:rPr>
+          <w:rFonts w:ascii="Candara" w:hAnsi="Candara" w:eastAsia="Malgun Gothic" w:cs="Segoe UI"/>
+          <w:sz w:val="27"/>
+          <w:szCs w:val="27"/>
+        </w:rPr>
+      </w:pPr>
+      <w:r>
+        <w:rPr>
+          <w:rFonts w:eastAsia="Malgun Gothic" w:cs="Segoe UI" w:ascii="Candara" w:hAnsi="Candara"/>
+          <w:sz w:val="27"/>
+          <w:szCs w:val="27"/>
+        </w:rPr>
+        <w:t>Recall, that in a double linked list, not only does every node have a pointer to the next node and the previous node in the list, the first node’s previous pointer is always NULL and the last node’s next pointer is always NULL.</w:t>
+      </w:r>
+    </w:p>
+    <w:p>
+      <w:pPr>
+        <w:pStyle w:val="Normal"/>
+        <w:spacing w:lineRule="auto" w:line="288"/>
+        <w:rPr>
+          <w:rFonts w:ascii="Candara" w:hAnsi="Candara" w:eastAsia="Malgun Gothic" w:cs="Segoe UI"/>
+          <w:sz w:val="27"/>
+          <w:szCs w:val="27"/>
+        </w:rPr>
+      </w:pPr>
+      <w:r>
+        <w:rPr>
+          <w:rFonts w:eastAsia="Malgun Gothic" w:cs="Segoe UI" w:ascii="Candara" w:hAnsi="Candara"/>
+          <w:sz w:val="27"/>
+          <w:szCs w:val="27"/>
+        </w:rPr>
+      </w:r>
+    </w:p>
+    <w:p>
+      <w:pPr>
+        <w:pStyle w:val="Normal"/>
+        <w:spacing w:lineRule="auto" w:line="288"/>
+        <w:jc w:val="center"/>
+        <w:rPr>
+          <w:rFonts w:ascii="Candara" w:hAnsi="Candara" w:eastAsia="Malgun Gothic" w:cs="Segoe UI"/>
+          <w:color w:val="5B9BD5" w:themeColor="accent5"/>
+          <w:sz w:val="32"/>
+          <w:szCs w:val="32"/>
+        </w:rPr>
+      </w:pPr>
+      <w:r>
+        <w:rPr>
+          <w:rFonts w:eastAsia="Malgun Gothic" w:cs="Segoe UI" w:ascii="Candara" w:hAnsi="Candara"/>
+          <w:color w:val="5B9BD5" w:themeColor="accent5"/>
+          <w:sz w:val="32"/>
+          <w:szCs w:val="32"/>
+        </w:rPr>
+        <w:t>~ The Second Scroll ~</w:t>
+      </w:r>
+    </w:p>
+    <w:p>
+      <w:pPr>
+        <w:pStyle w:val="Normal"/>
+        <w:spacing w:lineRule="auto" w:line="288"/>
+        <w:rPr>
+          <w:rFonts w:ascii="Candara" w:hAnsi="Candara" w:eastAsia="Malgun Gothic" w:cs="Segoe UI"/>
+          <w:sz w:val="27"/>
+          <w:szCs w:val="27"/>
+        </w:rPr>
+      </w:pPr>
+      <w:r>
+        <w:rPr>
+          <w:rFonts w:eastAsia="Malgun Gothic" w:cs="Segoe UI" w:ascii="Candara" w:hAnsi="Candara"/>
+          <w:i/>
+          <w:iCs/>
+          <w:strike/>
+          <w:color w:val="00B0F0"/>
+          <w:sz w:val="27"/>
+          <w:szCs w:val="27"/>
+        </w:rPr>
+        <w:t>§</w:t>
+      </w:r>
+      <w:r>
+        <w:rPr>
+          <w:rFonts w:eastAsia="Malgun Gothic" w:cs="Segoe UI" w:ascii="Candara" w:hAnsi="Candara"/>
+          <w:i/>
+          <w:iCs/>
+          <w:strike/>
+          <w:color w:val="00B050"/>
+          <w:sz w:val="27"/>
+          <w:szCs w:val="27"/>
+        </w:rPr>
+        <w:t xml:space="preserve"> </w:t>
+      </w:r>
+      <w:r>
+        <w:rPr>
+          <w:rFonts w:eastAsia="Malgun Gothic" w:cs="Segoe UI" w:ascii="Candara" w:hAnsi="Candara"/>
+          <w:strike/>
+          <w:sz w:val="27"/>
+          <w:szCs w:val="27"/>
+        </w:rPr>
+        <w:t>If one’s wish is to collect a new artifact (add a new game), Sastruga must prompt the player for all of the attributes of a game. The new game data entry must be inserted at the front of the list.</w:t>
+      </w:r>
+    </w:p>
+    <w:p>
+      <w:pPr>
+        <w:pStyle w:val="Normal"/>
+        <w:spacing w:lineRule="auto" w:line="288"/>
+        <w:rPr>
+          <w:rFonts w:ascii="Candara" w:hAnsi="Candara" w:eastAsia="Malgun Gothic" w:cs="Segoe UI"/>
+          <w:sz w:val="27"/>
+          <w:szCs w:val="27"/>
+        </w:rPr>
+      </w:pPr>
+      <w:r>
+        <w:rPr>
+          <w:rFonts w:eastAsia="Malgun Gothic" w:cs="Segoe UI" w:ascii="Candara" w:hAnsi="Candara"/>
+          <w:i/>
+          <w:iCs/>
+          <w:strike/>
+          <w:color w:val="00B0F0"/>
+          <w:sz w:val="27"/>
+          <w:szCs w:val="27"/>
+        </w:rPr>
+        <w:t>§</w:t>
+      </w:r>
+      <w:r>
+        <w:rPr>
+          <w:rFonts w:eastAsia="Malgun Gothic" w:cs="Segoe UI" w:ascii="Candara" w:hAnsi="Candara"/>
+          <w:i/>
+          <w:iCs/>
+          <w:strike/>
+          <w:color w:val="00B050"/>
+          <w:sz w:val="27"/>
+          <w:szCs w:val="27"/>
+        </w:rPr>
+        <w:t xml:space="preserve"> </w:t>
+      </w:r>
+      <w:r>
+        <w:rPr>
+          <w:rFonts w:eastAsia="Malgun Gothic" w:cs="Segoe UI" w:ascii="Candara" w:hAnsi="Candara"/>
+          <w:strike/>
+          <w:sz w:val="27"/>
+          <w:szCs w:val="27"/>
+        </w:rPr>
+        <w:t>If one decides to banish the exile (remove a game), Sastruga must prompt the player for the title of the game to remove. If the game title does not exist in the list, the list must remain unchanged. And of course if a match is found Sastruga must delete the entry promptly without hesitation and with no questions asked. Clearly this is always the best approach to take forever and always and absolutely nothing can go wrong.</w:t>
+      </w:r>
+    </w:p>
+    <w:p>
+      <w:pPr>
+        <w:pStyle w:val="Normal"/>
+        <w:spacing w:lineRule="auto" w:line="288"/>
+        <w:rPr>
+          <w:rFonts w:ascii="Candara" w:hAnsi="Candara" w:eastAsia="Malgun Gothic" w:cs="Segoe UI"/>
+          <w:sz w:val="27"/>
+          <w:szCs w:val="27"/>
+        </w:rPr>
+      </w:pPr>
+      <w:r>
+        <w:rPr>
+          <w:rFonts w:eastAsia="Malgun Gothic" w:cs="Segoe UI" w:ascii="Candara" w:hAnsi="Candara"/>
+          <w:i/>
+          <w:iCs/>
+          <w:color w:val="00B0F0"/>
+          <w:sz w:val="27"/>
+          <w:szCs w:val="27"/>
+        </w:rPr>
+        <w:t>§</w:t>
+      </w:r>
       <w:r>
         <w:rPr>
           <w:rFonts w:eastAsia="Malgun Gothic" w:cs="Segoe UI" w:ascii="Candara" w:hAnsi="Candara"/>
@@ -872,15 +1614,15 @@
           <w:sz w:val="27"/>
           <w:szCs w:val="27"/>
         </w:rPr>
-        <w:t xml:space="preserve">§ </w:t>
-      </w:r>
-      <w:r>
-        <w:rPr>
-          <w:rFonts w:eastAsia="Malgun Gothic" w:cs="Segoe UI" w:ascii="Candara" w:hAnsi="Candara"/>
-          <w:sz w:val="27"/>
-          <w:szCs w:val="27"/>
-        </w:rPr>
-        <w:t xml:space="preserve">If the player decides (or even more likely, if you decide) to unveil the forgotten records (display the games in your library), Sastruga will display a sub-menu asking to either 1) Unveil all the forgotten records, or 2) Unveil all forgotten records with a rating of 6, and then display the corresponding games (and </w:t>
+        <w:t xml:space="preserve"> </w:t>
+      </w:r>
+      <w:r>
+        <w:rPr>
+          <w:rFonts w:eastAsia="Malgun Gothic" w:cs="Segoe UI" w:ascii="Candara" w:hAnsi="Candara"/>
+          <w:sz w:val="27"/>
+          <w:szCs w:val="27"/>
+        </w:rPr>
+        <w:t xml:space="preserve">In the case of imminent battle, Sastruga will organize the troops (sort your games) by first asking how the player would like their games sorted; the player may select to sort by (ASCII) ascending game title, ascending achievements, descending achievements, descending playtime, or (ASCII) descending developer/publisher. Then, Sastruga must perform the corresponding sort on the games in the doubly linked list </w:t>
       </w:r>
       <w:r>
         <w:rPr>
@@ -891,15 +1633,15 @@
           <w:szCs w:val="27"/>
           <w:u w:val="single"/>
         </w:rPr>
-        <w:t>all</w:t>
-      </w:r>
-      <w:r>
-        <w:rPr>
-          <w:rFonts w:eastAsia="Malgun Gothic" w:cs="Segoe UI" w:ascii="Candara" w:hAnsi="Candara"/>
-          <w:sz w:val="27"/>
-          <w:szCs w:val="27"/>
-        </w:rPr>
-        <w:t xml:space="preserve"> of their information) to the screen. For the sanity of all parties involved, please make this output legible and make it easy to distinguish one game from another! Prettiness counts! (We are talking games after all.)</w:t>
+        <w:t>without</w:t>
+      </w:r>
+      <w:r>
+        <w:rPr>
+          <w:rFonts w:eastAsia="Malgun Gothic" w:cs="Segoe UI" w:ascii="Candara" w:hAnsi="Candara"/>
+          <w:sz w:val="27"/>
+          <w:szCs w:val="27"/>
+        </w:rPr>
+        <w:t xml:space="preserve"> moving, copying, creating, or deleting any of the information for the games themselves (i.e. only the links between the nodes may change).</w:t>
       </w:r>
     </w:p>
     <w:p>
@@ -908,6 +1650,17 @@
         <w:spacing w:lineRule="auto" w:line="288"/>
         <w:rPr/>
       </w:pPr>
+      <w:r>
+        <w:rPr>
+          <w:rFonts w:eastAsia="Malgun Gothic" w:cs="Segoe UI" w:ascii="Candara" w:hAnsi="Candara"/>
+          <w:i/>
+          <w:iCs/>
+          <w:color w:val="00B0F0"/>
+          <w:sz w:val="27"/>
+          <w:szCs w:val="27"/>
+        </w:rPr>
+        <w:t>§</w:t>
+      </w:r>
       <w:r>
         <w:rPr>
           <w:rFonts w:eastAsia="Malgun Gothic" w:cs="Segoe UI" w:ascii="Candara" w:hAnsi="Candara"/>
@@ -917,314 +1670,6 @@
           <w:sz w:val="27"/>
           <w:szCs w:val="27"/>
         </w:rPr>
-        <w:t xml:space="preserve">§ </w:t>
-      </w:r>
-      <w:r>
-        <w:rPr>
-          <w:rFonts w:eastAsia="Malgun Gothic" w:cs="Segoe UI" w:ascii="Candara" w:hAnsi="Candara"/>
-          <w:sz w:val="27"/>
-          <w:szCs w:val="27"/>
-        </w:rPr>
-        <w:t>To correct a mistake (or change one’s mind) and rewrite the stone tablets (modify a game), Sastruga must first allow the player to find a game in the list by the developer/publisher. If there are multiple games with the same developer/publisher in the list, Sastruga must prompt the player for which one to edit. The player may edit any/all of the information for the game. Aren’t you glad you don’t have to rewrite the stone tablets by hand?</w:t>
-      </w:r>
-    </w:p>
-    <w:p>
-      <w:pPr>
-        <w:pStyle w:val="Normal"/>
-        <w:spacing w:lineRule="auto" w:line="288"/>
-        <w:rPr/>
-      </w:pPr>
-      <w:r>
-        <w:rPr>
-          <w:rFonts w:eastAsia="Malgun Gothic" w:cs="Segoe UI" w:ascii="Candara" w:hAnsi="Candara"/>
-          <w:sz w:val="27"/>
-          <w:szCs w:val="27"/>
-        </w:rPr>
-        <w:tab/>
-        <w:t>Can mess with any fields, create a menu</w:t>
-      </w:r>
-    </w:p>
-    <w:p>
-      <w:pPr>
-        <w:pStyle w:val="Normal"/>
-        <w:spacing w:lineRule="auto" w:line="288"/>
-        <w:rPr/>
-      </w:pPr>
-      <w:r>
-        <w:rPr>
-          <w:rFonts w:eastAsia="Malgun Gothic" w:cs="Segoe UI" w:ascii="Candara" w:hAnsi="Candara"/>
-          <w:sz w:val="27"/>
-          <w:szCs w:val="27"/>
-        </w:rPr>
-        <w:tab/>
-        <w:t>If removing last genre from list, warn user and abort</w:t>
-      </w:r>
-    </w:p>
-    <w:p>
-      <w:pPr>
-        <w:pStyle w:val="Normal"/>
-        <w:spacing w:lineRule="auto" w:line="288"/>
-        <w:rPr/>
-      </w:pPr>
-      <w:r>
-        <w:rPr>
-          <w:rFonts w:eastAsia="Malgun Gothic" w:cs="Segoe UI" w:ascii="Candara" w:hAnsi="Candara"/>
-          <w:sz w:val="27"/>
-          <w:szCs w:val="27"/>
-        </w:rPr>
-        <w:tab/>
-        <w:t>Check that rating is between 1-6</w:t>
-      </w:r>
-    </w:p>
-    <w:p>
-      <w:pPr>
-        <w:pStyle w:val="Normal"/>
-        <w:spacing w:lineRule="auto" w:line="288"/>
-        <w:rPr>
-          <w:rFonts w:ascii="Candara" w:hAnsi="Candara" w:eastAsia="Malgun Gothic" w:cs="Segoe UI"/>
-          <w:sz w:val="27"/>
-          <w:szCs w:val="27"/>
-        </w:rPr>
-      </w:pPr>
-      <w:r>
-        <w:rPr>
-          <w:rFonts w:eastAsia="Malgun Gothic" w:cs="Segoe UI" w:ascii="Candara" w:hAnsi="Candara"/>
-          <w:i/>
-          <w:iCs/>
-          <w:color w:val="00B050"/>
-          <w:sz w:val="27"/>
-          <w:szCs w:val="27"/>
-        </w:rPr>
-        <w:t xml:space="preserve">§ </w:t>
-      </w:r>
-      <w:r>
-        <w:rPr>
-          <w:rFonts w:eastAsia="Malgun Gothic" w:cs="Segoe UI" w:ascii="Candara" w:hAnsi="Candara"/>
-          <w:sz w:val="27"/>
-          <w:szCs w:val="27"/>
-        </w:rPr>
-        <w:t>As decisions are made and one wishes to decree divine judgement (rate a game), the player must be allowed to assign a value of 1 through 6 inclusive to a game based on a 5-point scale, where 1 is terrible, 5 is excellent, and 6 is absolutely amazing. The new rating will replace the previous rating. All 5-star rating systems should include a 6</w:t>
-      </w:r>
-      <w:r>
-        <w:rPr>
-          <w:rFonts w:eastAsia="Malgun Gothic" w:cs="Segoe UI" w:ascii="Candara" w:hAnsi="Candara"/>
-          <w:sz w:val="27"/>
-          <w:szCs w:val="27"/>
-          <w:vertAlign w:val="superscript"/>
-        </w:rPr>
-        <w:t>th</w:t>
-      </w:r>
-      <w:r>
-        <w:rPr>
-          <w:rFonts w:eastAsia="Malgun Gothic" w:cs="Segoe UI" w:ascii="Candara" w:hAnsi="Candara"/>
-          <w:sz w:val="27"/>
-          <w:szCs w:val="27"/>
-        </w:rPr>
-        <w:t xml:space="preserve"> star.</w:t>
-      </w:r>
-    </w:p>
-    <w:p>
-      <w:pPr>
-        <w:pStyle w:val="Normal"/>
-        <w:spacing w:lineRule="auto" w:line="288"/>
-        <w:rPr>
-          <w:rFonts w:ascii="Candara" w:hAnsi="Candara" w:eastAsia="Malgun Gothic" w:cs="Segoe UI"/>
-          <w:sz w:val="27"/>
-          <w:szCs w:val="27"/>
-        </w:rPr>
-      </w:pPr>
-      <w:r>
-        <w:rPr>
-          <w:rFonts w:eastAsia="Malgun Gothic" w:cs="Segoe UI" w:ascii="Candara" w:hAnsi="Candara"/>
-          <w:i/>
-          <w:iCs/>
-          <w:color w:val="00B050"/>
-          <w:sz w:val="27"/>
-          <w:szCs w:val="27"/>
-        </w:rPr>
-        <w:t xml:space="preserve">§ </w:t>
-      </w:r>
-      <w:r>
-        <w:rPr>
-          <w:rFonts w:eastAsia="Malgun Gothic" w:cs="Segoe UI" w:ascii="Candara" w:hAnsi="Candara"/>
-          <w:sz w:val="27"/>
-          <w:szCs w:val="27"/>
-        </w:rPr>
-        <w:t>It is time! Embark on your next quest (play a game) by prompting the player to select a game to begin with. Sastruga will display that game’s information to the screen, and then continue to display the next game in the list’s information to the screen, and the next game, etc., until the end of the list is reached. The player may choose to begin “playing” from either the beginning of the list, or from a specific game in the list based on the game title. (Yes, I know, this isn’t as fun as it originally sounds, but hey, at least you’ll always live.)</w:t>
-      </w:r>
-    </w:p>
-    <w:p>
-      <w:pPr>
-        <w:pStyle w:val="Normal"/>
-        <w:spacing w:lineRule="auto" w:line="288"/>
-        <w:rPr>
-          <w:rFonts w:ascii="Candara" w:hAnsi="Candara" w:eastAsia="Malgun Gothic" w:cs="Segoe UI"/>
-          <w:sz w:val="27"/>
-          <w:szCs w:val="27"/>
-        </w:rPr>
-      </w:pPr>
-      <w:r>
-        <w:rPr>
-          <w:rFonts w:eastAsia="Malgun Gothic" w:cs="Segoe UI" w:ascii="Candara" w:hAnsi="Candara"/>
-          <w:i/>
-          <w:iCs/>
-          <w:color w:val="00B050"/>
-          <w:sz w:val="27"/>
-          <w:szCs w:val="27"/>
-        </w:rPr>
-        <w:t xml:space="preserve">§ </w:t>
-      </w:r>
-      <w:r>
-        <w:rPr>
-          <w:rFonts w:eastAsia="Malgun Gothic" w:cs="Segoe UI" w:ascii="Candara" w:hAnsi="Candara"/>
-          <w:sz w:val="27"/>
-          <w:szCs w:val="27"/>
-        </w:rPr>
-        <w:t xml:space="preserve">Rest is important, and to allow you to retire to your chambers (exit the game library manager), Sastruga must save the most recent list to the </w:t>
-      </w:r>
-      <w:r>
-        <w:rPr>
-          <w:rFonts w:eastAsia="Malgun Gothic" w:cs="Segoe UI" w:ascii="Candara" w:hAnsi="Candara"/>
-          <w:i/>
-          <w:iCs/>
-          <w:sz w:val="27"/>
-          <w:szCs w:val="27"/>
-        </w:rPr>
-        <w:t>hereMightBeDragons.csv</w:t>
-      </w:r>
-      <w:r>
-        <w:rPr>
-          <w:rFonts w:eastAsia="Malgun Gothic" w:cs="Segoe UI" w:ascii="Candara" w:hAnsi="Candara"/>
-          <w:sz w:val="27"/>
-          <w:szCs w:val="27"/>
-        </w:rPr>
-        <w:t xml:space="preserve"> file, completely </w:t>
-      </w:r>
-      <w:r>
-        <w:rPr>
-          <w:rFonts w:eastAsia="Malgun Gothic" w:cs="Segoe UI" w:ascii="Candara" w:hAnsi="Candara"/>
-          <w:sz w:val="27"/>
-          <w:szCs w:val="27"/>
-          <w:u w:val="single"/>
-        </w:rPr>
-        <w:t>overwriting</w:t>
-      </w:r>
-      <w:r>
-        <w:rPr>
-          <w:rFonts w:eastAsia="Malgun Gothic" w:cs="Segoe UI" w:ascii="Candara" w:hAnsi="Candara"/>
-          <w:sz w:val="27"/>
-          <w:szCs w:val="27"/>
-        </w:rPr>
-        <w:t xml:space="preserve"> the previous contents of the file, before exiting the application.</w:t>
-      </w:r>
-    </w:p>
-    <w:p>
-      <w:pPr>
-        <w:pStyle w:val="Normal"/>
-        <w:spacing w:lineRule="auto" w:line="288"/>
-        <w:rPr>
-          <w:rFonts w:ascii="Candara" w:hAnsi="Candara" w:eastAsia="Malgun Gothic" w:cs="Segoe UI"/>
-          <w:sz w:val="27"/>
-          <w:szCs w:val="27"/>
-        </w:rPr>
-      </w:pPr>
-      <w:r>
-        <w:rPr>
-          <w:rFonts w:eastAsia="Malgun Gothic" w:cs="Segoe UI" w:ascii="Candara" w:hAnsi="Candara"/>
-          <w:sz w:val="27"/>
-          <w:szCs w:val="27"/>
-        </w:rPr>
-      </w:r>
-    </w:p>
-    <w:p>
-      <w:pPr>
-        <w:pStyle w:val="Normal"/>
-        <w:spacing w:lineRule="auto" w:line="288"/>
-        <w:rPr>
-          <w:rFonts w:ascii="Candara" w:hAnsi="Candara" w:eastAsia="Malgun Gothic" w:cs="Segoe UI"/>
-          <w:sz w:val="27"/>
-          <w:szCs w:val="27"/>
-        </w:rPr>
-      </w:pPr>
-      <w:r>
-        <w:rPr>
-          <w:rFonts w:eastAsia="Malgun Gothic" w:cs="Segoe UI" w:ascii="Candara" w:hAnsi="Candara"/>
-          <w:sz w:val="27"/>
-          <w:szCs w:val="27"/>
-        </w:rPr>
-        <w:t>Recall, that in a double linked list, not only does every node have a pointer to the next node and the previous node in the list, the first node’s previous pointer is always NULL and the last node’s next pointer is always NULL.</w:t>
-      </w:r>
-    </w:p>
-    <w:p>
-      <w:pPr>
-        <w:pStyle w:val="Normal"/>
-        <w:spacing w:lineRule="auto" w:line="288"/>
-        <w:rPr>
-          <w:rFonts w:ascii="Candara" w:hAnsi="Candara" w:eastAsia="Malgun Gothic" w:cs="Segoe UI"/>
-          <w:sz w:val="27"/>
-          <w:szCs w:val="27"/>
-        </w:rPr>
-      </w:pPr>
-      <w:r>
-        <w:rPr>
-          <w:rFonts w:eastAsia="Malgun Gothic" w:cs="Segoe UI" w:ascii="Candara" w:hAnsi="Candara"/>
-          <w:sz w:val="27"/>
-          <w:szCs w:val="27"/>
-        </w:rPr>
-      </w:r>
-    </w:p>
-    <w:p>
-      <w:pPr>
-        <w:pStyle w:val="Normal"/>
-        <w:spacing w:lineRule="auto" w:line="288"/>
-        <w:jc w:val="center"/>
-        <w:rPr>
-          <w:rFonts w:ascii="Candara" w:hAnsi="Candara" w:eastAsia="Malgun Gothic" w:cs="Segoe UI"/>
-          <w:color w:val="5B9BD5" w:themeColor="accent5"/>
-          <w:sz w:val="32"/>
-          <w:szCs w:val="32"/>
-        </w:rPr>
-      </w:pPr>
-      <w:r>
-        <w:rPr>
-          <w:rFonts w:eastAsia="Malgun Gothic" w:cs="Segoe UI" w:ascii="Candara" w:hAnsi="Candara"/>
-          <w:color w:val="5B9BD5" w:themeColor="accent5"/>
-          <w:sz w:val="32"/>
-          <w:szCs w:val="32"/>
-        </w:rPr>
-        <w:t>~ The Second Scroll ~</w:t>
-      </w:r>
-    </w:p>
-    <w:p>
-      <w:pPr>
-        <w:pStyle w:val="Normal"/>
-        <w:spacing w:lineRule="auto" w:line="288"/>
-        <w:rPr>
-          <w:rFonts w:ascii="Candara" w:hAnsi="Candara" w:eastAsia="Malgun Gothic" w:cs="Segoe UI"/>
-          <w:sz w:val="27"/>
-          <w:szCs w:val="27"/>
-        </w:rPr>
-      </w:pPr>
-      <w:r>
-        <w:rPr>
-          <w:rFonts w:eastAsia="Malgun Gothic" w:cs="Segoe UI" w:ascii="Candara" w:hAnsi="Candara"/>
-          <w:i/>
-          <w:iCs/>
-          <w:color w:val="00B0F0"/>
-          <w:sz w:val="27"/>
-          <w:szCs w:val="27"/>
-        </w:rPr>
-        <w:t>§</w:t>
-      </w:r>
-      <w:r>
-        <w:rPr>
-          <w:rFonts w:eastAsia="Malgun Gothic" w:cs="Segoe UI" w:ascii="Candara" w:hAnsi="Candara"/>
-          <w:i/>
-          <w:iCs/>
-          <w:color w:val="00B050"/>
-          <w:sz w:val="27"/>
-          <w:szCs w:val="27"/>
-        </w:rPr>
         <w:t xml:space="preserve"> </w:t>
       </w:r>
       <w:r>
@@ -1233,89 +1678,7 @@
           <w:sz w:val="27"/>
           <w:szCs w:val="27"/>
         </w:rPr>
-        <w:t>If one’s wish is to collect a new artifact (add a new game), Sastruga must prompt the player for all of the attributes of a game. The new game data entry must be inserted at the front of the list.</w:t>
-      </w:r>
-    </w:p>
-    <w:p>
-      <w:pPr>
-        <w:pStyle w:val="Normal"/>
-        <w:spacing w:lineRule="auto" w:line="288"/>
-        <w:rPr>
-          <w:rFonts w:ascii="Candara" w:hAnsi="Candara" w:eastAsia="Malgun Gothic" w:cs="Segoe UI"/>
-          <w:sz w:val="27"/>
-          <w:szCs w:val="27"/>
-        </w:rPr>
-      </w:pPr>
-      <w:r>
-        <w:rPr>
-          <w:rFonts w:eastAsia="Malgun Gothic" w:cs="Segoe UI" w:ascii="Candara" w:hAnsi="Candara"/>
-          <w:i/>
-          <w:iCs/>
-          <w:color w:val="00B0F0"/>
-          <w:sz w:val="27"/>
-          <w:szCs w:val="27"/>
-        </w:rPr>
-        <w:t>§</w:t>
-      </w:r>
-      <w:r>
-        <w:rPr>
-          <w:rFonts w:eastAsia="Malgun Gothic" w:cs="Segoe UI" w:ascii="Candara" w:hAnsi="Candara"/>
-          <w:i/>
-          <w:iCs/>
-          <w:color w:val="00B050"/>
-          <w:sz w:val="27"/>
-          <w:szCs w:val="27"/>
-        </w:rPr>
-        <w:t xml:space="preserve"> </w:t>
-      </w:r>
-      <w:r>
-        <w:rPr>
-          <w:rFonts w:eastAsia="Malgun Gothic" w:cs="Segoe UI" w:ascii="Candara" w:hAnsi="Candara"/>
-          <w:sz w:val="27"/>
-          <w:szCs w:val="27"/>
-        </w:rPr>
-        <w:t>If one decides to banish the exile (remove a game), Sastruga must prompt the player for the title of the game to remove. If the game title does not exist in the list, the list must remain unchanged. And of course if a match is found Sastruga must delete the entry promptly without hesitation and with no questions asked. Clearly this is always the best approach to take forever and always and absolutely nothing can go wrong.</w:t>
-      </w:r>
-    </w:p>
-    <w:p>
-      <w:pPr>
-        <w:pStyle w:val="Normal"/>
-        <w:spacing w:lineRule="auto" w:line="288"/>
-        <w:rPr>
-          <w:rFonts w:ascii="Candara" w:hAnsi="Candara" w:eastAsia="Malgun Gothic" w:cs="Segoe UI"/>
-          <w:sz w:val="27"/>
-          <w:szCs w:val="27"/>
-        </w:rPr>
-      </w:pPr>
-      <w:r>
-        <w:rPr>
-          <w:rFonts w:eastAsia="Malgun Gothic" w:cs="Segoe UI" w:ascii="Candara" w:hAnsi="Candara"/>
-          <w:i/>
-          <w:iCs/>
-          <w:color w:val="00B0F0"/>
-          <w:sz w:val="27"/>
-          <w:szCs w:val="27"/>
-        </w:rPr>
-        <w:t>§</w:t>
-      </w:r>
-      <w:r>
-        <w:rPr>
-          <w:rFonts w:eastAsia="Malgun Gothic" w:cs="Segoe UI" w:ascii="Candara" w:hAnsi="Candara"/>
-          <w:i/>
-          <w:iCs/>
-          <w:color w:val="00B050"/>
-          <w:sz w:val="27"/>
-          <w:szCs w:val="27"/>
-        </w:rPr>
-        <w:t xml:space="preserve"> </w:t>
-      </w:r>
-      <w:r>
-        <w:rPr>
-          <w:rFonts w:eastAsia="Malgun Gothic" w:cs="Segoe UI" w:ascii="Candara" w:hAnsi="Candara"/>
-          <w:sz w:val="27"/>
-          <w:szCs w:val="27"/>
-        </w:rPr>
-        <w:t xml:space="preserve">In the case of imminent battle, Sastruga will organize the troops (sort your games) by first asking how the player would like their games sorted; the player may select to sort by (ASCII) ascending game title, ascending achievements, descending achievements, descending playtime, or (ASCII) descending developer/publisher. Then, Sastruga must perform the corresponding sort on the games in the doubly linked list </w:t>
+        <w:t xml:space="preserve">Should one choose to open the gates of chaos (shuffle your games), Sastruga must provide a random order in which the songs are played. This command must </w:t>
       </w:r>
       <w:r>
         <w:rPr>
@@ -1326,56 +1689,15 @@
           <w:szCs w:val="27"/>
           <w:u w:val="single"/>
         </w:rPr>
-        <w:t>without</w:t>
-      </w:r>
-      <w:r>
-        <w:rPr>
-          <w:rFonts w:eastAsia="Malgun Gothic" w:cs="Segoe UI" w:ascii="Candara" w:hAnsi="Candara"/>
-          <w:sz w:val="27"/>
-          <w:szCs w:val="27"/>
-        </w:rPr>
-        <w:t xml:space="preserve"> moving, copying, creating, or deleting any of the information for the games themselves (i.e. only the links between the nodes may change).</w:t>
-      </w:r>
-    </w:p>
-    <w:p>
-      <w:pPr>
-        <w:pStyle w:val="Normal"/>
-        <w:spacing w:lineRule="auto" w:line="288"/>
-        <w:rPr>
-          <w:rFonts w:ascii="Candara" w:hAnsi="Candara" w:eastAsia="Malgun Gothic" w:cs="Segoe UI"/>
-          <w:sz w:val="27"/>
-          <w:szCs w:val="27"/>
-        </w:rPr>
-      </w:pPr>
-      <w:r>
-        <w:rPr>
-          <w:rFonts w:eastAsia="Malgun Gothic" w:cs="Segoe UI" w:ascii="Candara" w:hAnsi="Candara"/>
-          <w:i/>
-          <w:iCs/>
-          <w:color w:val="00B0F0"/>
-          <w:sz w:val="27"/>
-          <w:szCs w:val="27"/>
-        </w:rPr>
-        <w:t>§</w:t>
-      </w:r>
-      <w:r>
-        <w:rPr>
-          <w:rFonts w:eastAsia="Malgun Gothic" w:cs="Segoe UI" w:ascii="Candara" w:hAnsi="Candara"/>
-          <w:i/>
-          <w:iCs/>
-          <w:color w:val="00B050"/>
-          <w:sz w:val="27"/>
-          <w:szCs w:val="27"/>
-        </w:rPr>
-        <w:t xml:space="preserve"> </w:t>
-      </w:r>
-      <w:r>
-        <w:rPr>
-          <w:rFonts w:eastAsia="Malgun Gothic" w:cs="Segoe UI" w:ascii="Candara" w:hAnsi="Candara"/>
-          <w:sz w:val="27"/>
-          <w:szCs w:val="27"/>
-        </w:rPr>
-        <w:t xml:space="preserve">Should one choose to open the gates of chaos (shuffle your games), Sastruga must provide a random order in which the songs are played. This command must </w:t>
+        <w:t>not</w:t>
+      </w:r>
+      <w:r>
+        <w:rPr>
+          <w:rFonts w:eastAsia="Malgun Gothic" w:cs="Segoe UI" w:ascii="Candara" w:hAnsi="Candara"/>
+          <w:sz w:val="27"/>
+          <w:szCs w:val="27"/>
+        </w:rPr>
+        <w:t xml:space="preserve"> modify the links in the list. It must only specify the order in which songs are played, based on the position of the song in the list. For example, let’s say we have a list with 5 songs at positions 1 – 5 in the list. Shuffle must generate an order 1 – 5 in which the songs are played. An order 2, 5, 3, 1, 4 would require that the second song in the list is played first, the fifth song in the list is played second, the third song in the list is played third, the first song in the list is played fourth, and the fourth song in the list is played fifth. The songs are accessed by traversing the list both forwards and backwards to satisfy the order; you may </w:t>
       </w:r>
       <w:r>
         <w:rPr>
@@ -1394,26 +1716,45 @@
           <w:sz w:val="27"/>
           <w:szCs w:val="27"/>
         </w:rPr>
-        <w:t xml:space="preserve"> modify the links in the list. It must only specify the order in which songs are played, based on the position of the song in the list. For example, let’s say we have a list with 5 songs at positions 1 – 5 in the list. Shuffle must generate an order 1 – 5 in which the songs are played. An order 2, 5, 3, 1, 4 would require that the second song in the list is played first, the fifth song in the list is played second, the third song in the list is played third, the first song in the list is played fourth, and the fourth song in the list is played fifth. The songs are accessed by traversing the list both forwards and backwards to satisfy the order; you may </w:t>
-      </w:r>
-      <w:r>
-        <w:rPr>
-          <w:rFonts w:eastAsia="Malgun Gothic" w:cs="Segoe UI" w:ascii="Candara" w:hAnsi="Candara"/>
-          <w:b/>
-          <w:bCs/>
-          <w:sz w:val="27"/>
-          <w:szCs w:val="27"/>
-          <w:u w:val="single"/>
-        </w:rPr>
-        <w:t>not</w:t>
-      </w:r>
-      <w:r>
-        <w:rPr>
-          <w:rFonts w:eastAsia="Malgun Gothic" w:cs="Segoe UI" w:ascii="Candara" w:hAnsi="Candara"/>
-          <w:sz w:val="27"/>
-          <w:szCs w:val="27"/>
-        </w:rPr>
         <w:t xml:space="preserve"> start from the head of the list more than once. Hence, the need for a doubly linked list!</w:t>
+      </w:r>
+    </w:p>
+    <w:p>
+      <w:pPr>
+        <w:pStyle w:val="Normal"/>
+        <w:spacing w:lineRule="auto" w:line="288"/>
+        <w:rPr>
+          <w:rFonts w:asciiTheme="minorHAnsi" w:cstheme="minorBidi" w:eastAsiaTheme="minorHAnsi" w:hAnsiTheme="minorHAnsi"/>
+          <w:highlight w:val="yellow"/>
+        </w:rPr>
+      </w:pPr>
+      <w:r>
+        <w:rPr>
+          <w:rFonts w:eastAsia="Malgun Gothic" w:cs="Segoe UI" w:ascii="Candara" w:hAnsi="Candara"/>
+          <w:sz w:val="27"/>
+          <w:szCs w:val="27"/>
+          <w:highlight w:val="yellow"/>
+        </w:rPr>
+        <w:t>need to know number of elements in the list, count right before calling fcn</w:t>
+      </w:r>
+    </w:p>
+    <w:p>
+      <w:pPr>
+        <w:pStyle w:val="Normal"/>
+        <w:spacing w:lineRule="auto" w:line="288"/>
+        <w:rPr>
+          <w:rFonts w:asciiTheme="minorHAnsi" w:cstheme="minorBidi" w:eastAsiaTheme="minorHAnsi" w:hAnsiTheme="minorHAnsi"/>
+          <w:highlight w:val="yellow"/>
+        </w:rPr>
+      </w:pPr>
+      <w:r>
+        <w:rPr>
+          <w:rFonts w:eastAsia="Malgun Gothic" w:cs="Segoe UI" w:ascii="Candara" w:hAnsi="Candara"/>
+          <w:sz w:val="27"/>
+          <w:szCs w:val="27"/>
+          <w:highlight w:val="yellow"/>
+        </w:rPr>
+        <w:t>create randomization algorithm that actually halts</w:t>
       </w:r>
     </w:p>
     <w:p>
@@ -1469,6 +1810,8 @@
       <w:r>
         <w:rPr>
           <w:rFonts w:eastAsia="Malgun Gothic" w:cs="Segoe UI" w:ascii="Candara" w:hAnsi="Candara"/>
+          <w:strike w:val="false"/>
+          <w:dstrike w:val="false"/>
           <w:sz w:val="27"/>
           <w:szCs w:val="27"/>
         </w:rPr>
@@ -1488,6 +1831,8 @@
       <w:r>
         <w:rPr>
           <w:rFonts w:eastAsia="Malgun Gothic" w:cs="Segoe UI" w:ascii="Candara" w:hAnsi="Candara"/>
+          <w:strike w:val="false"/>
+          <w:dstrike w:val="false"/>
           <w:sz w:val="27"/>
           <w:szCs w:val="27"/>
         </w:rPr>
@@ -2345,6 +2690,390 @@
       <w:rFonts w:cs="Wingdings"/>
     </w:rPr>
   </w:style>
+  <w:style w:type="character" w:styleId="ListLabel13">
+    <w:name w:val="ListLabel 13"/>
+    <w:qFormat/>
+    <w:rPr>
+      <w:rFonts w:ascii="Candara" w:hAnsi="Candara" w:cs="Wingdings"/>
+      <w:sz w:val="27"/>
+    </w:rPr>
+  </w:style>
+  <w:style w:type="character" w:styleId="ListLabel14">
+    <w:name w:val="ListLabel 14"/>
+    <w:qFormat/>
+    <w:rPr>
+      <w:rFonts w:cs="Courier New"/>
+    </w:rPr>
+  </w:style>
+  <w:style w:type="character" w:styleId="ListLabel15">
+    <w:name w:val="ListLabel 15"/>
+    <w:qFormat/>
+    <w:rPr>
+      <w:rFonts w:cs="Wingdings"/>
+    </w:rPr>
+  </w:style>
+  <w:style w:type="character" w:styleId="ListLabel16">
+    <w:name w:val="ListLabel 16"/>
+    <w:qFormat/>
+    <w:rPr>
+      <w:rFonts w:cs="Symbol"/>
+    </w:rPr>
+  </w:style>
+  <w:style w:type="character" w:styleId="ListLabel17">
+    <w:name w:val="ListLabel 17"/>
+    <w:qFormat/>
+    <w:rPr>
+      <w:rFonts w:cs="Courier New"/>
+    </w:rPr>
+  </w:style>
+  <w:style w:type="character" w:styleId="ListLabel18">
+    <w:name w:val="ListLabel 18"/>
+    <w:qFormat/>
+    <w:rPr>
+      <w:rFonts w:cs="Wingdings"/>
+    </w:rPr>
+  </w:style>
+  <w:style w:type="character" w:styleId="ListLabel19">
+    <w:name w:val="ListLabel 19"/>
+    <w:qFormat/>
+    <w:rPr>
+      <w:rFonts w:cs="Symbol"/>
+    </w:rPr>
+  </w:style>
+  <w:style w:type="character" w:styleId="ListLabel20">
+    <w:name w:val="ListLabel 20"/>
+    <w:qFormat/>
+    <w:rPr>
+      <w:rFonts w:cs="Courier New"/>
+    </w:rPr>
+  </w:style>
+  <w:style w:type="character" w:styleId="ListLabel21">
+    <w:name w:val="ListLabel 21"/>
+    <w:qFormat/>
+    <w:rPr>
+      <w:rFonts w:cs="Wingdings"/>
+    </w:rPr>
+  </w:style>
+  <w:style w:type="character" w:styleId="ListLabel22">
+    <w:name w:val="ListLabel 22"/>
+    <w:qFormat/>
+    <w:rPr>
+      <w:rFonts w:ascii="Candara" w:hAnsi="Candara" w:cs="Wingdings"/>
+      <w:sz w:val="27"/>
+    </w:rPr>
+  </w:style>
+  <w:style w:type="character" w:styleId="ListLabel23">
+    <w:name w:val="ListLabel 23"/>
+    <w:qFormat/>
+    <w:rPr>
+      <w:rFonts w:cs="Courier New"/>
+    </w:rPr>
+  </w:style>
+  <w:style w:type="character" w:styleId="ListLabel24">
+    <w:name w:val="ListLabel 24"/>
+    <w:qFormat/>
+    <w:rPr>
+      <w:rFonts w:cs="Wingdings"/>
+    </w:rPr>
+  </w:style>
+  <w:style w:type="character" w:styleId="ListLabel25">
+    <w:name w:val="ListLabel 25"/>
+    <w:qFormat/>
+    <w:rPr>
+      <w:rFonts w:cs="Symbol"/>
+    </w:rPr>
+  </w:style>
+  <w:style w:type="character" w:styleId="ListLabel26">
+    <w:name w:val="ListLabel 26"/>
+    <w:qFormat/>
+    <w:rPr>
+      <w:rFonts w:cs="Courier New"/>
+    </w:rPr>
+  </w:style>
+  <w:style w:type="character" w:styleId="ListLabel27">
+    <w:name w:val="ListLabel 27"/>
+    <w:qFormat/>
+    <w:rPr>
+      <w:rFonts w:cs="Wingdings"/>
+    </w:rPr>
+  </w:style>
+  <w:style w:type="character" w:styleId="ListLabel28">
+    <w:name w:val="ListLabel 28"/>
+    <w:qFormat/>
+    <w:rPr>
+      <w:rFonts w:cs="Symbol"/>
+    </w:rPr>
+  </w:style>
+  <w:style w:type="character" w:styleId="ListLabel29">
+    <w:name w:val="ListLabel 29"/>
+    <w:qFormat/>
+    <w:rPr>
+      <w:rFonts w:cs="Courier New"/>
+    </w:rPr>
+  </w:style>
+  <w:style w:type="character" w:styleId="ListLabel30">
+    <w:name w:val="ListLabel 30"/>
+    <w:qFormat/>
+    <w:rPr>
+      <w:rFonts w:cs="Wingdings"/>
+    </w:rPr>
+  </w:style>
+  <w:style w:type="character" w:styleId="ListLabel31">
+    <w:name w:val="ListLabel 31"/>
+    <w:qFormat/>
+    <w:rPr>
+      <w:rFonts w:ascii="Candara" w:hAnsi="Candara" w:cs="Wingdings"/>
+      <w:sz w:val="27"/>
+    </w:rPr>
+  </w:style>
+  <w:style w:type="character" w:styleId="ListLabel32">
+    <w:name w:val="ListLabel 32"/>
+    <w:qFormat/>
+    <w:rPr>
+      <w:rFonts w:cs="Courier New"/>
+    </w:rPr>
+  </w:style>
+  <w:style w:type="character" w:styleId="ListLabel33">
+    <w:name w:val="ListLabel 33"/>
+    <w:qFormat/>
+    <w:rPr>
+      <w:rFonts w:cs="Wingdings"/>
+    </w:rPr>
+  </w:style>
+  <w:style w:type="character" w:styleId="ListLabel34">
+    <w:name w:val="ListLabel 34"/>
+    <w:qFormat/>
+    <w:rPr>
+      <w:rFonts w:cs="Symbol"/>
+    </w:rPr>
+  </w:style>
+  <w:style w:type="character" w:styleId="ListLabel35">
+    <w:name w:val="ListLabel 35"/>
+    <w:qFormat/>
+    <w:rPr>
+      <w:rFonts w:cs="Courier New"/>
+    </w:rPr>
+  </w:style>
+  <w:style w:type="character" w:styleId="ListLabel36">
+    <w:name w:val="ListLabel 36"/>
+    <w:qFormat/>
+    <w:rPr>
+      <w:rFonts w:cs="Wingdings"/>
+    </w:rPr>
+  </w:style>
+  <w:style w:type="character" w:styleId="ListLabel37">
+    <w:name w:val="ListLabel 37"/>
+    <w:qFormat/>
+    <w:rPr>
+      <w:rFonts w:cs="Symbol"/>
+    </w:rPr>
+  </w:style>
+  <w:style w:type="character" w:styleId="ListLabel38">
+    <w:name w:val="ListLabel 38"/>
+    <w:qFormat/>
+    <w:rPr>
+      <w:rFonts w:cs="Courier New"/>
+    </w:rPr>
+  </w:style>
+  <w:style w:type="character" w:styleId="ListLabel39">
+    <w:name w:val="ListLabel 39"/>
+    <w:qFormat/>
+    <w:rPr>
+      <w:rFonts w:cs="Wingdings"/>
+    </w:rPr>
+  </w:style>
+  <w:style w:type="character" w:styleId="ListLabel40">
+    <w:name w:val="ListLabel 40"/>
+    <w:qFormat/>
+    <w:rPr>
+      <w:rFonts w:ascii="Candara" w:hAnsi="Candara" w:cs="Wingdings"/>
+      <w:sz w:val="27"/>
+    </w:rPr>
+  </w:style>
+  <w:style w:type="character" w:styleId="ListLabel41">
+    <w:name w:val="ListLabel 41"/>
+    <w:qFormat/>
+    <w:rPr>
+      <w:rFonts w:cs="Courier New"/>
+    </w:rPr>
+  </w:style>
+  <w:style w:type="character" w:styleId="ListLabel42">
+    <w:name w:val="ListLabel 42"/>
+    <w:qFormat/>
+    <w:rPr>
+      <w:rFonts w:cs="Wingdings"/>
+    </w:rPr>
+  </w:style>
+  <w:style w:type="character" w:styleId="ListLabel43">
+    <w:name w:val="ListLabel 43"/>
+    <w:qFormat/>
+    <w:rPr>
+      <w:rFonts w:cs="Symbol"/>
+    </w:rPr>
+  </w:style>
+  <w:style w:type="character" w:styleId="ListLabel44">
+    <w:name w:val="ListLabel 44"/>
+    <w:qFormat/>
+    <w:rPr>
+      <w:rFonts w:cs="Courier New"/>
+    </w:rPr>
+  </w:style>
+  <w:style w:type="character" w:styleId="ListLabel45">
+    <w:name w:val="ListLabel 45"/>
+    <w:qFormat/>
+    <w:rPr>
+      <w:rFonts w:cs="Wingdings"/>
+    </w:rPr>
+  </w:style>
+  <w:style w:type="character" w:styleId="ListLabel46">
+    <w:name w:val="ListLabel 46"/>
+    <w:qFormat/>
+    <w:rPr>
+      <w:rFonts w:cs="Symbol"/>
+    </w:rPr>
+  </w:style>
+  <w:style w:type="character" w:styleId="ListLabel47">
+    <w:name w:val="ListLabel 47"/>
+    <w:qFormat/>
+    <w:rPr>
+      <w:rFonts w:cs="Courier New"/>
+    </w:rPr>
+  </w:style>
+  <w:style w:type="character" w:styleId="ListLabel48">
+    <w:name w:val="ListLabel 48"/>
+    <w:qFormat/>
+    <w:rPr>
+      <w:rFonts w:cs="Wingdings"/>
+    </w:rPr>
+  </w:style>
+  <w:style w:type="character" w:styleId="ListLabel49">
+    <w:name w:val="ListLabel 49"/>
+    <w:qFormat/>
+    <w:rPr>
+      <w:rFonts w:ascii="Candara" w:hAnsi="Candara" w:cs="Wingdings"/>
+      <w:sz w:val="27"/>
+    </w:rPr>
+  </w:style>
+  <w:style w:type="character" w:styleId="ListLabel50">
+    <w:name w:val="ListLabel 50"/>
+    <w:qFormat/>
+    <w:rPr>
+      <w:rFonts w:cs="Courier New"/>
+    </w:rPr>
+  </w:style>
+  <w:style w:type="character" w:styleId="ListLabel51">
+    <w:name w:val="ListLabel 51"/>
+    <w:qFormat/>
+    <w:rPr>
+      <w:rFonts w:cs="Wingdings"/>
+    </w:rPr>
+  </w:style>
+  <w:style w:type="character" w:styleId="ListLabel52">
+    <w:name w:val="ListLabel 52"/>
+    <w:qFormat/>
+    <w:rPr>
+      <w:rFonts w:cs="Symbol"/>
+    </w:rPr>
+  </w:style>
+  <w:style w:type="character" w:styleId="ListLabel53">
+    <w:name w:val="ListLabel 53"/>
+    <w:qFormat/>
+    <w:rPr>
+      <w:rFonts w:cs="Courier New"/>
+    </w:rPr>
+  </w:style>
+  <w:style w:type="character" w:styleId="ListLabel54">
+    <w:name w:val="ListLabel 54"/>
+    <w:qFormat/>
+    <w:rPr>
+      <w:rFonts w:cs="Wingdings"/>
+    </w:rPr>
+  </w:style>
+  <w:style w:type="character" w:styleId="ListLabel55">
+    <w:name w:val="ListLabel 55"/>
+    <w:qFormat/>
+    <w:rPr>
+      <w:rFonts w:cs="Symbol"/>
+    </w:rPr>
+  </w:style>
+  <w:style w:type="character" w:styleId="ListLabel56">
+    <w:name w:val="ListLabel 56"/>
+    <w:qFormat/>
+    <w:rPr>
+      <w:rFonts w:cs="Courier New"/>
+    </w:rPr>
+  </w:style>
+  <w:style w:type="character" w:styleId="ListLabel57">
+    <w:name w:val="ListLabel 57"/>
+    <w:qFormat/>
+    <w:rPr>
+      <w:rFonts w:cs="Wingdings"/>
+    </w:rPr>
+  </w:style>
+  <w:style w:type="character" w:styleId="ListLabel58">
+    <w:name w:val="ListLabel 58"/>
+    <w:qFormat/>
+    <w:rPr>
+      <w:rFonts w:ascii="Candara" w:hAnsi="Candara" w:cs="Wingdings"/>
+      <w:sz w:val="27"/>
+    </w:rPr>
+  </w:style>
+  <w:style w:type="character" w:styleId="ListLabel59">
+    <w:name w:val="ListLabel 59"/>
+    <w:qFormat/>
+    <w:rPr>
+      <w:rFonts w:cs="Courier New"/>
+    </w:rPr>
+  </w:style>
+  <w:style w:type="character" w:styleId="ListLabel60">
+    <w:name w:val="ListLabel 60"/>
+    <w:qFormat/>
+    <w:rPr>
+      <w:rFonts w:cs="Wingdings"/>
+    </w:rPr>
+  </w:style>
+  <w:style w:type="character" w:styleId="ListLabel61">
+    <w:name w:val="ListLabel 61"/>
+    <w:qFormat/>
+    <w:rPr>
+      <w:rFonts w:cs="Symbol"/>
+    </w:rPr>
+  </w:style>
+  <w:style w:type="character" w:styleId="ListLabel62">
+    <w:name w:val="ListLabel 62"/>
+    <w:qFormat/>
+    <w:rPr>
+      <w:rFonts w:cs="Courier New"/>
+    </w:rPr>
+  </w:style>
+  <w:style w:type="character" w:styleId="ListLabel63">
+    <w:name w:val="ListLabel 63"/>
+    <w:qFormat/>
+    <w:rPr>
+      <w:rFonts w:cs="Wingdings"/>
+    </w:rPr>
+  </w:style>
+  <w:style w:type="character" w:styleId="ListLabel64">
+    <w:name w:val="ListLabel 64"/>
+    <w:qFormat/>
+    <w:rPr>
+      <w:rFonts w:cs="Symbol"/>
+    </w:rPr>
+  </w:style>
+  <w:style w:type="character" w:styleId="ListLabel65">
+    <w:name w:val="ListLabel 65"/>
+    <w:qFormat/>
+    <w:rPr>
+      <w:rFonts w:cs="Courier New"/>
+    </w:rPr>
+  </w:style>
+  <w:style w:type="character" w:styleId="ListLabel66">
+    <w:name w:val="ListLabel 66"/>
+    <w:qFormat/>
+    <w:rPr>
+      <w:rFonts w:cs="Wingdings"/>
+    </w:rPr>
+  </w:style>
   <w:style w:type="paragraph" w:styleId="Heading">
     <w:name w:val="Heading"/>
     <w:basedOn w:val="Normal"/>

</xml_diff>

<commit_message>
Made corrections to part 2 as required.
</commit_message>
<xml_diff>
--- a/CS122/PAs/CptS_122_PA2_commented.docx
+++ b/CS122/PAs/CptS_122_PA2_commented.docx
@@ -300,6 +300,7 @@
       <w:r>
         <w:rPr>
           <w:rFonts w:eastAsia="Malgun Gothic" w:cs="Segoe UI" w:ascii="Candara" w:hAnsi="Candara"/>
+          <w:strike/>
           <w:sz w:val="27"/>
           <w:szCs w:val="27"/>
         </w:rPr>
@@ -369,6 +370,7 @@
       <w:r>
         <w:rPr>
           <w:rFonts w:eastAsia="Malgun Gothic" w:cs="Segoe UI" w:ascii="Candara" w:hAnsi="Candara"/>
+          <w:strike/>
           <w:sz w:val="27"/>
           <w:szCs w:val="27"/>
         </w:rPr>
@@ -1724,7 +1726,7 @@
         <w:pStyle w:val="Normal"/>
         <w:spacing w:lineRule="auto" w:line="288"/>
         <w:rPr>
-          <w:rFonts w:asciiTheme="minorHAnsi" w:cstheme="minorBidi" w:eastAsiaTheme="minorHAnsi" w:hAnsiTheme="minorHAnsi"/>
+          <w:rFonts w:ascii="Calibri" w:hAnsi="Calibri" w:eastAsia="Calibri" w:cs="" w:asciiTheme="minorHAnsi" w:cstheme="minorBidi" w:eastAsiaTheme="minorHAnsi" w:hAnsiTheme="minorHAnsi"/>
           <w:highlight w:val="yellow"/>
         </w:rPr>
       </w:pPr>
@@ -1743,7 +1745,7 @@
         <w:pStyle w:val="Normal"/>
         <w:spacing w:lineRule="auto" w:line="288"/>
         <w:rPr>
-          <w:rFonts w:asciiTheme="minorHAnsi" w:cstheme="minorBidi" w:eastAsiaTheme="minorHAnsi" w:hAnsiTheme="minorHAnsi"/>
+          <w:rFonts w:ascii="Calibri" w:hAnsi="Calibri" w:eastAsia="Calibri" w:cs="" w:asciiTheme="minorHAnsi" w:cstheme="minorBidi" w:eastAsiaTheme="minorHAnsi" w:hAnsiTheme="minorHAnsi"/>
           <w:highlight w:val="yellow"/>
         </w:rPr>
       </w:pPr>
@@ -3074,6 +3076,70 @@
       <w:rFonts w:cs="Wingdings"/>
     </w:rPr>
   </w:style>
+  <w:style w:type="character" w:styleId="ListLabel67">
+    <w:name w:val="ListLabel 67"/>
+    <w:qFormat/>
+    <w:rPr>
+      <w:rFonts w:ascii="Candara" w:hAnsi="Candara" w:cs="Wingdings"/>
+      <w:sz w:val="27"/>
+    </w:rPr>
+  </w:style>
+  <w:style w:type="character" w:styleId="ListLabel68">
+    <w:name w:val="ListLabel 68"/>
+    <w:qFormat/>
+    <w:rPr>
+      <w:rFonts w:cs="Courier New"/>
+    </w:rPr>
+  </w:style>
+  <w:style w:type="character" w:styleId="ListLabel69">
+    <w:name w:val="ListLabel 69"/>
+    <w:qFormat/>
+    <w:rPr>
+      <w:rFonts w:cs="Wingdings"/>
+    </w:rPr>
+  </w:style>
+  <w:style w:type="character" w:styleId="ListLabel70">
+    <w:name w:val="ListLabel 70"/>
+    <w:qFormat/>
+    <w:rPr>
+      <w:rFonts w:cs="Symbol"/>
+    </w:rPr>
+  </w:style>
+  <w:style w:type="character" w:styleId="ListLabel71">
+    <w:name w:val="ListLabel 71"/>
+    <w:qFormat/>
+    <w:rPr>
+      <w:rFonts w:cs="Courier New"/>
+    </w:rPr>
+  </w:style>
+  <w:style w:type="character" w:styleId="ListLabel72">
+    <w:name w:val="ListLabel 72"/>
+    <w:qFormat/>
+    <w:rPr>
+      <w:rFonts w:cs="Wingdings"/>
+    </w:rPr>
+  </w:style>
+  <w:style w:type="character" w:styleId="ListLabel73">
+    <w:name w:val="ListLabel 73"/>
+    <w:qFormat/>
+    <w:rPr>
+      <w:rFonts w:cs="Symbol"/>
+    </w:rPr>
+  </w:style>
+  <w:style w:type="character" w:styleId="ListLabel74">
+    <w:name w:val="ListLabel 74"/>
+    <w:qFormat/>
+    <w:rPr>
+      <w:rFonts w:cs="Courier New"/>
+    </w:rPr>
+  </w:style>
+  <w:style w:type="character" w:styleId="ListLabel75">
+    <w:name w:val="ListLabel 75"/>
+    <w:qFormat/>
+    <w:rPr>
+      <w:rFonts w:cs="Wingdings"/>
+    </w:rPr>
+  </w:style>
   <w:style w:type="paragraph" w:styleId="Heading">
     <w:name w:val="Heading"/>
     <w:basedOn w:val="Normal"/>

</xml_diff>